<commit_message>
va individual coursework updates
</commit_message>
<xml_diff>
--- a/01 - Visual Analytics/Individual Coursework/Visual Analytics Coursework - Zacharias Detorakis.docx
+++ b/01 - Visual Analytics/Individual Coursework/Visual Analytics Coursework - Zacharias Detorakis.docx
@@ -1,6 +1,6 @@
 
 <file path=word/document.xml><?xml version="1.0" encoding="utf-8"?>
-<w:document xmlns:wpc="http://schemas.microsoft.com/office/word/2010/wordprocessingCanvas" xmlns:mo="http://schemas.microsoft.com/office/mac/office/2008/main" xmlns:mc="http://schemas.openxmlformats.org/markup-compatibility/2006" xmlns:mv="urn:schemas-microsoft-com:mac:vml" xmlns:o="urn:schemas-microsoft-com:office:office" xmlns:r="http://schemas.openxmlformats.org/officeDocument/2006/relationships" xmlns:m="http://schemas.openxmlformats.org/officeDocument/2006/math" xmlns:v="urn:schemas-microsoft-com:vml" xmlns:wp14="http://schemas.microsoft.com/office/word/2010/wordprocessingDrawing" xmlns:wp="http://schemas.openxmlformats.org/drawingml/2006/wordprocessingDrawing" xmlns:w10="urn:schemas-microsoft-com:office:word" xmlns:w="http://schemas.openxmlformats.org/wordprocessingml/2006/main" xmlns:w14="http://schemas.microsoft.com/office/word/2010/wordml" xmlns:wpg="http://schemas.microsoft.com/office/word/2010/wordprocessingGroup" xmlns:wpi="http://schemas.microsoft.com/office/word/2010/wordprocessingInk" xmlns:wne="http://schemas.microsoft.com/office/word/2006/wordml" xmlns:wps="http://schemas.microsoft.com/office/word/2010/wordprocessingShape" mc:Ignorable="w14 wp14">
+<w:document xmlns:wpc="http://schemas.microsoft.com/office/word/2010/wordprocessingCanvas" xmlns:cx="http://schemas.microsoft.com/office/drawing/2014/chartex" xmlns:cx1="http://schemas.microsoft.com/office/drawing/2015/9/8/chartex" xmlns:cx2="http://schemas.microsoft.com/office/drawing/2015/10/21/chartex" xmlns:cx3="http://schemas.microsoft.com/office/drawing/2016/5/9/chartex" xmlns:cx4="http://schemas.microsoft.com/office/drawing/2016/5/10/chartex" xmlns:cx5="http://schemas.microsoft.com/office/drawing/2016/5/11/chartex" xmlns:cx6="http://schemas.microsoft.com/office/drawing/2016/5/12/chartex" xmlns:cx7="http://schemas.microsoft.com/office/drawing/2016/5/13/chartex" xmlns:cx8="http://schemas.microsoft.com/office/drawing/2016/5/14/chartex" xmlns:mc="http://schemas.openxmlformats.org/markup-compatibility/2006" xmlns:aink="http://schemas.microsoft.com/office/drawing/2016/ink" xmlns:am3d="http://schemas.microsoft.com/office/drawing/2017/model3d" xmlns:o="urn:schemas-microsoft-com:office:office" xmlns:r="http://schemas.openxmlformats.org/officeDocument/2006/relationships" xmlns:m="http://schemas.openxmlformats.org/officeDocument/2006/math" xmlns:v="urn:schemas-microsoft-com:vml" xmlns:wp14="http://schemas.microsoft.com/office/word/2010/wordprocessingDrawing" xmlns:wp="http://schemas.openxmlformats.org/drawingml/2006/wordprocessingDrawing" xmlns:w10="urn:schemas-microsoft-com:office:word" xmlns:w="http://schemas.openxmlformats.org/wordprocessingml/2006/main" xmlns:w14="http://schemas.microsoft.com/office/word/2010/wordml" xmlns:w15="http://schemas.microsoft.com/office/word/2012/wordml" xmlns:w16cid="http://schemas.microsoft.com/office/word/2016/wordml/cid" xmlns:w16se="http://schemas.microsoft.com/office/word/2015/wordml/symex" xmlns:wpg="http://schemas.microsoft.com/office/word/2010/wordprocessingGroup" xmlns:wpi="http://schemas.microsoft.com/office/word/2010/wordprocessingInk" xmlns:wne="http://schemas.microsoft.com/office/word/2006/wordml" xmlns:wps="http://schemas.microsoft.com/office/word/2010/wordprocessingShape" mc:Ignorable="w14 w15 w16se w16cid wp14">
   <w:body>
     <w:p>
       <w:pPr>
@@ -23,7 +23,7 @@
           <w:lang w:val="en-GB"/>
         </w:rPr>
         <w:sectPr>
-          <w:footerReference w:type="first" r:id="rId8"/>
+          <w:footerReference w:type="first" r:id="rId7"/>
           <w:pgSz w:w="12240" w:h="15840" w:code="1"/>
           <w:pgMar w:top="994" w:right="1080" w:bottom="994" w:left="1080" w:header="490" w:footer="432" w:gutter="0"/>
           <w:cols w:space="720"/>
@@ -35,17 +35,15 @@
     <w:p>
       <w:pPr>
         <w:pStyle w:val="AuthorInformation"/>
+      </w:pPr>
+      <w:r>
         <w:rPr>
           <w:lang w:val="en-GB"/>
         </w:rPr>
-      </w:pPr>
-      <w:r>
-        <w:rPr>
-          <w:lang w:val="en-GB"/>
-        </w:rPr>
-        <w:lastRenderedPageBreak/>
-        <w:t>Author’s Name</w:t>
-      </w:r>
+        <w:t>Zacharias Detorakis</w:t>
+      </w:r>
+      <w:bookmarkStart w:id="0" w:name="_GoBack"/>
+      <w:bookmarkEnd w:id="0"/>
     </w:p>
     <w:p>
       <w:pPr>
@@ -69,7 +67,6 @@
         <w:rPr>
           <w:b/>
         </w:rPr>
-        <w:lastRenderedPageBreak/>
         <w:t>Abstract</w:t>
       </w:r>
       <w:r>
@@ -146,7 +143,7 @@
                           <a:noFill/>
                           <a:extLst>
                             <a:ext uri="{909E8E84-426E-40dd-AFC4-6F175D3DCCD1}">
-                              <a14:hiddenFill xmlns:a14="http://schemas.microsoft.com/office/drawing/2010/main">
+                              <a14:hiddenFill xmlns:a14="http://schemas.microsoft.com/office/drawing/2010/main" xmlns:w="http://schemas.openxmlformats.org/wordprocessingml/2006/main" xmlns:w10="urn:schemas-microsoft-com:office:word" xmlns:v="urn:schemas-microsoft-com:vml" xmlns:o="urn:schemas-microsoft-com:office:office" xmlns:mv="urn:schemas-microsoft-com:mac:vml" xmlns:mo="http://schemas.microsoft.com/office/mac/office/2008/main" xmlns="">
                                 <a:solidFill>
                                   <a:srgbClr val="FFFFFF"/>
                                 </a:solidFill>
@@ -872,7 +869,7 @@
                           </a:ln>
                           <a:extLst>
                             <a:ext uri="{91240B29-F687-4f45-9708-019B960494DF}">
-                              <a14:hiddenLine xmlns:a14="http://schemas.microsoft.com/office/drawing/2010/main" w="9525">
+                              <a14:hiddenLine xmlns:a14="http://schemas.microsoft.com/office/drawing/2010/main" xmlns:w="http://schemas.openxmlformats.org/wordprocessingml/2006/main" xmlns:w10="urn:schemas-microsoft-com:office:word" xmlns:v="urn:schemas-microsoft-com:vml" xmlns:o="urn:schemas-microsoft-com:office:office" xmlns:mv="urn:schemas-microsoft-com:mac:vml" xmlns:mo="http://schemas.microsoft.com/office/mac/office/2008/main" xmlns="" w="9525">
                                 <a:solidFill>
                                   <a:srgbClr val="000000"/>
                                 </a:solidFill>
@@ -909,7 +906,7 @@
                           </a:ln>
                           <a:extLst>
                             <a:ext uri="{909E8E84-426E-40dd-AFC4-6F175D3DCCD1}">
-                              <a14:hiddenFill xmlns:a14="http://schemas.microsoft.com/office/drawing/2010/main">
+                              <a14:hiddenFill xmlns:a14="http://schemas.microsoft.com/office/drawing/2010/main" xmlns:w="http://schemas.openxmlformats.org/wordprocessingml/2006/main" xmlns:w10="urn:schemas-microsoft-com:office:word" xmlns:v="urn:schemas-microsoft-com:vml" xmlns:o="urn:schemas-microsoft-com:office:office" xmlns:mv="urn:schemas-microsoft-com:mac:vml" xmlns:mo="http://schemas.microsoft.com/office/mac/office/2008/main" xmlns="">
                                 <a:noFill/>
                               </a14:hiddenFill>
                             </a:ext>
@@ -939,7 +936,7 @@
                           </a:ln>
                           <a:extLst>
                             <a:ext uri="{909E8E84-426E-40dd-AFC4-6F175D3DCCD1}">
-                              <a14:hiddenFill xmlns:a14="http://schemas.microsoft.com/office/drawing/2010/main">
+                              <a14:hiddenFill xmlns:a14="http://schemas.microsoft.com/office/drawing/2010/main" xmlns:w="http://schemas.openxmlformats.org/wordprocessingml/2006/main" xmlns:w10="urn:schemas-microsoft-com:office:word" xmlns:v="urn:schemas-microsoft-com:vml" xmlns:o="urn:schemas-microsoft-com:office:office" xmlns:mv="urn:schemas-microsoft-com:mac:vml" xmlns:mo="http://schemas.microsoft.com/office/mac/office/2008/main" xmlns="">
                                 <a:noFill/>
                               </a14:hiddenFill>
                             </a:ext>
@@ -959,9 +956,9 @@
               </wp:anchor>
             </w:drawing>
           </mc:Choice>
-          <mc:Fallback xmlns:w16se="http://schemas.microsoft.com/office/word/2015/wordml/symex" xmlns:w15="http://schemas.microsoft.com/office/word/2012/wordml" xmlns:cx1="http://schemas.microsoft.com/office/drawing/2015/9/8/chartex" xmlns:cx="http://schemas.microsoft.com/office/drawing/2014/chartex">
+          <mc:Fallback>
             <w:pict>
-              <v:group w14:anchorId="5E460B9B" id="Group 19" o:spid="_x0000_s1026" style="position:absolute;margin-left:145.35pt;margin-top:11.9pt;width:223.5pt;height:8.95pt;z-index:251656704" coordorigin="3987,4292" coordsize="4470,179" o:gfxdata="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">
+              <v:group w14:anchorId="1C52561B" id="Group 19" o:spid="_x0000_s1026" style="position:absolute;margin-left:145.35pt;margin-top:11.9pt;width:223.5pt;height:8.95pt;z-index:251656704" coordorigin="3987,4292" coordsize="4470,179" o:gfxdata="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">
                 <o:lock v:ext="edit" aspectratio="t"/>
                 <v:rect id="AutoShape 18" o:spid="_x0000_s1027" style="position:absolute;left:3987;top:4292;width:4470;height:179;visibility:visible;mso-wrap-style:square;v-text-anchor:top" o:gfxdata="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" filled="f" stroked="f">
                   <o:lock v:ext="edit" aspectratio="t" text="t"/>
@@ -1002,7 +999,6 @@
         <w:rPr>
           <w:lang w:val="en-GB"/>
         </w:rPr>
-        <w:lastRenderedPageBreak/>
         <w:t xml:space="preserve">Problem Statement </w:t>
       </w:r>
     </w:p>
@@ -1025,36 +1021,95 @@
         <w:pStyle w:val="BodyNoIndent"/>
       </w:pPr>
       <w:r>
-        <w:lastRenderedPageBreak/>
-        <w:t>First paragraph..</w:t>
-      </w:r>
-      <w:r>
-        <w:t>.</w:t>
+        <w:t>The objective of the analysis presented in this paper is to study the crime rates in the London (i.e. by ward and by borough) overtime and try to see if there is any correlation with other characteristics of census data within the same areas. Therefore, the key questions are:</w:t>
+      </w:r>
+    </w:p>
+    <w:p>
+      <w:pPr>
+        <w:pStyle w:val="BodyNoIndent"/>
+        <w:numPr>
+          <w:ilvl w:val="0"/>
+          <w:numId w:val="47"/>
+        </w:numPr>
+      </w:pPr>
+      <w:r>
+        <w:t>Is there a pattern in the increase/decrease of the crime rate overtime?</w:t>
+      </w:r>
+    </w:p>
+    <w:p>
+      <w:pPr>
+        <w:pStyle w:val="BodyNoIndent"/>
+        <w:numPr>
+          <w:ilvl w:val="0"/>
+          <w:numId w:val="47"/>
+        </w:numPr>
+      </w:pPr>
+      <w:r>
+        <w:t>Do those patterns have a spatial collocation (i.e. neighboring boroughs following the same pattern)</w:t>
+      </w:r>
+    </w:p>
+    <w:p>
+      <w:pPr>
+        <w:pStyle w:val="BodyNoIndent"/>
+        <w:numPr>
+          <w:ilvl w:val="0"/>
+          <w:numId w:val="47"/>
+        </w:numPr>
+      </w:pPr>
+      <w:r>
+        <w:t>Are those patterns correlated with similar increase of decrease in the area demographics?</w:t>
       </w:r>
     </w:p>
     <w:p>
       <w:pPr>
         <w:pStyle w:val="Body"/>
-      </w:pPr>
-      <w:r>
-        <w:t>Following paragraphs..</w:t>
-      </w:r>
-      <w:r>
-        <w:t>.</w:t>
-      </w:r>
+        <w:ind w:firstLine="0"/>
+      </w:pPr>
     </w:p>
     <w:p>
       <w:pPr>
         <w:pStyle w:val="Body"/>
-        <w:rPr>
-          <w:i/>
-        </w:rPr>
-      </w:pPr>
-      <w:r>
-        <w:rPr>
-          <w:i/>
-        </w:rPr>
-        <w:t>&lt;250 words</w:t>
+      </w:pPr>
+      <w:r>
+        <w:t>The study spans a period of 8 years (2010-2018). In April 2010 there was a change in the ward code boundaries therefore the data available before 2010 are not considered to avoid skewing the results. The key socio-economic characteristics used for the analysis against the crime rates are:</w:t>
+      </w:r>
+    </w:p>
+    <w:p>
+      <w:pPr>
+        <w:pStyle w:val="BodyNoIndent"/>
+        <w:numPr>
+          <w:ilvl w:val="0"/>
+          <w:numId w:val="48"/>
+        </w:numPr>
+      </w:pPr>
+      <w:r>
+        <w:t>Gender: i.e. the makeup of the areas in terms of male, female population</w:t>
+      </w:r>
+    </w:p>
+    <w:p>
+      <w:pPr>
+        <w:pStyle w:val="BodyNoIndent"/>
+        <w:numPr>
+          <w:ilvl w:val="0"/>
+          <w:numId w:val="48"/>
+        </w:numPr>
+      </w:pPr>
+      <w:r>
+        <w:t>Employment: i.e. the employment status of the residents in those areas also broken down by gender and type of employment</w:t>
+      </w:r>
+    </w:p>
+    <w:p>
+      <w:pPr>
+        <w:pStyle w:val="Body"/>
+        <w:ind w:firstLine="0"/>
+      </w:pPr>
+    </w:p>
+    <w:p>
+      <w:pPr>
+        <w:pStyle w:val="Body"/>
+      </w:pPr>
+      <w:r>
+        <w:t xml:space="preserve">The data collected for the factors that will be accessed for their impact in the crime rate are at borough rather than ward level so human reasoning supported by visual representation will be required to see if it is meaningful to group wards by borough for the purposes of this analysis.  </w:t>
       </w:r>
     </w:p>
     <w:p>
@@ -1310,7 +1365,7 @@
                     <pic:cNvPicPr/>
                   </pic:nvPicPr>
                   <pic:blipFill>
-                    <a:blip r:embed="rId9">
+                    <a:blip r:embed="rId8">
                       <a:extLst>
                         <a:ext uri="{28A0092B-C50C-407E-A947-70E740481C1C}">
                           <a14:useLocalDpi xmlns:a14="http://schemas.microsoft.com/office/drawing/2010/main" val="0"/>
@@ -1421,8 +1476,6 @@
         </w:rPr>
         <w:t xml:space="preserve">, &lt;=7 </w:t>
       </w:r>
-      <w:bookmarkStart w:id="0" w:name="_GoBack"/>
-      <w:bookmarkEnd w:id="0"/>
       <w:r>
         <w:rPr>
           <w:i/>
@@ -1440,7 +1493,6 @@
         <w:rPr>
           <w:noProof/>
         </w:rPr>
-        <w:lastRenderedPageBreak/>
         <w:drawing>
           <wp:inline distT="0" distB="0" distL="0" distR="0" wp14:anchorId="51630E59" wp14:editId="49CA152B">
             <wp:extent cx="3177540" cy="3566795"/>
@@ -1457,7 +1509,7 @@
                     <pic:cNvPicPr/>
                   </pic:nvPicPr>
                   <pic:blipFill>
-                    <a:blip r:embed="rId10">
+                    <a:blip r:embed="rId9">
                       <a:extLst>
                         <a:ext uri="{28A0092B-C50C-407E-A947-70E740481C1C}">
                           <a14:useLocalDpi xmlns:a14="http://schemas.microsoft.com/office/drawing/2010/main" val="0"/>
@@ -1512,6 +1564,7 @@
         <w:rPr>
           <w:lang w:val="en-GB"/>
         </w:rPr>
+        <w:lastRenderedPageBreak/>
         <w:t>Results</w:t>
       </w:r>
     </w:p>
@@ -1664,7 +1717,7 @@
     </w:p>
     <w:tbl>
       <w:tblPr>
-        <w:tblStyle w:val="GridTableLight"/>
+        <w:tblStyle w:val="TableGridLight1"/>
         <w:tblW w:w="0" w:type="auto"/>
         <w:tblLook w:val="04A0" w:firstRow="1" w:lastRow="0" w:firstColumn="1" w:lastColumn="0" w:noHBand="0" w:noVBand="1"/>
       </w:tblPr>
@@ -1702,6 +1755,12 @@
                 <w:lang w:eastAsia="en-GB"/>
               </w:rPr>
             </w:pPr>
+            <w:r>
+              <w:rPr>
+                <w:lang w:eastAsia="en-GB"/>
+              </w:rPr>
+              <w:t>220/</w:t>
+            </w:r>
             <w:r>
               <w:rPr>
                 <w:lang w:eastAsia="en-GB"/>
@@ -1957,7 +2016,6 @@
         <w:rPr>
           <w:lang w:val="en-GB"/>
         </w:rPr>
-        <w:lastRenderedPageBreak/>
         <w:t>References</w:t>
       </w:r>
     </w:p>
@@ -1988,8 +2046,39 @@
         </w:rPr>
       </w:pPr>
       <w:bookmarkStart w:id="1" w:name="_Ref225238841"/>
-      <w:r>
-        <w:t xml:space="preserve">M.Ankerst, M.Breunig, H.-P.Kriegel, J.Sander. OPTICS: Ordering points to identify the clustering structure. In: </w:t>
+      <w:proofErr w:type="spellStart"/>
+      <w:r>
+        <w:t>M.Ankerst</w:t>
+      </w:r>
+      <w:proofErr w:type="spellEnd"/>
+      <w:r>
+        <w:t xml:space="preserve">, </w:t>
+      </w:r>
+      <w:proofErr w:type="spellStart"/>
+      <w:proofErr w:type="gramStart"/>
+      <w:r>
+        <w:t>M.Breunig</w:t>
+      </w:r>
+      <w:proofErr w:type="spellEnd"/>
+      <w:proofErr w:type="gramEnd"/>
+      <w:r>
+        <w:t>, H.-</w:t>
+      </w:r>
+      <w:proofErr w:type="spellStart"/>
+      <w:r>
+        <w:t>P.Kriegel</w:t>
+      </w:r>
+      <w:proofErr w:type="spellEnd"/>
+      <w:r>
+        <w:t xml:space="preserve">, </w:t>
+      </w:r>
+      <w:proofErr w:type="spellStart"/>
+      <w:r>
+        <w:t>J.Sander</w:t>
+      </w:r>
+      <w:proofErr w:type="spellEnd"/>
+      <w:r>
+        <w:t xml:space="preserve">. OPTICS: Ordering points to identify the clustering structure. In: </w:t>
       </w:r>
       <w:r>
         <w:rPr>
@@ -2009,7 +2098,39 @@
       </w:pPr>
       <w:bookmarkStart w:id="2" w:name="_Ref371689630"/>
       <w:r>
-        <w:t>M. Bögl, W. Aigner, P. Filzmoser, T. Lammarsch, S. Miksch, and A.</w:t>
+        <w:t xml:space="preserve">M. </w:t>
+      </w:r>
+      <w:proofErr w:type="spellStart"/>
+      <w:r>
+        <w:t>Bögl</w:t>
+      </w:r>
+      <w:proofErr w:type="spellEnd"/>
+      <w:r>
+        <w:t xml:space="preserve">, W. Aigner, P. </w:t>
+      </w:r>
+      <w:proofErr w:type="spellStart"/>
+      <w:r>
+        <w:t>Filzmoser</w:t>
+      </w:r>
+      <w:proofErr w:type="spellEnd"/>
+      <w:r>
+        <w:t xml:space="preserve">, T. </w:t>
+      </w:r>
+      <w:proofErr w:type="spellStart"/>
+      <w:r>
+        <w:t>Lammarsch</w:t>
+      </w:r>
+      <w:proofErr w:type="spellEnd"/>
+      <w:r>
+        <w:t xml:space="preserve">, S. </w:t>
+      </w:r>
+      <w:proofErr w:type="spellStart"/>
+      <w:r>
+        <w:t>Miksch</w:t>
+      </w:r>
+      <w:proofErr w:type="spellEnd"/>
+      <w:r>
+        <w:t>, and A.</w:t>
       </w:r>
       <w:r>
         <w:t xml:space="preserve"> Rind.</w:t>
@@ -2095,13 +2216,34 @@
       </w:pPr>
       <w:bookmarkStart w:id="4" w:name="_Ref371689208"/>
       <w:r>
-        <w:t>S. van den Elzen and J.J. van Wijk</w:t>
-      </w:r>
+        <w:t xml:space="preserve">S. van den </w:t>
+      </w:r>
+      <w:proofErr w:type="spellStart"/>
+      <w:r>
+        <w:t>Elzen</w:t>
+      </w:r>
+      <w:proofErr w:type="spellEnd"/>
+      <w:r>
+        <w:t xml:space="preserve"> and J.J. van </w:t>
+      </w:r>
+      <w:proofErr w:type="spellStart"/>
+      <w:r>
+        <w:t>Wijk</w:t>
+      </w:r>
+      <w:proofErr w:type="spellEnd"/>
       <w:r>
         <w:t>.</w:t>
       </w:r>
       <w:r>
-        <w:t xml:space="preserve"> BaobabView: Interactive construction</w:t>
+        <w:t xml:space="preserve"> </w:t>
+      </w:r>
+      <w:proofErr w:type="spellStart"/>
+      <w:r>
+        <w:t>BaobabView</w:t>
+      </w:r>
+      <w:proofErr w:type="spellEnd"/>
+      <w:r>
+        <w:t>: Interactive construction</w:t>
       </w:r>
       <w:r>
         <w:t xml:space="preserve"> and analysis of decision trees</w:t>
@@ -2129,8 +2271,26 @@
       </w:pPr>
       <w:bookmarkStart w:id="5" w:name="_Ref6979519"/>
       <w:bookmarkStart w:id="6" w:name="_Ref329701343"/>
-      <w:r>
-        <w:t xml:space="preserve">M.Harrower, C.A.Brewer: Colorbrewer.org: An online tool for selecting color schemes for maps. </w:t>
+      <w:proofErr w:type="spellStart"/>
+      <w:r>
+        <w:t>M.Harrower</w:t>
+      </w:r>
+      <w:proofErr w:type="spellEnd"/>
+      <w:r>
+        <w:t xml:space="preserve">, </w:t>
+      </w:r>
+      <w:proofErr w:type="spellStart"/>
+      <w:r>
+        <w:t>C.</w:t>
+      </w:r>
+      <w:proofErr w:type="gramStart"/>
+      <w:r>
+        <w:t>A.Brewer</w:t>
+      </w:r>
+      <w:proofErr w:type="spellEnd"/>
+      <w:proofErr w:type="gramEnd"/>
+      <w:r>
+        <w:t xml:space="preserve">: Colorbrewer.org: An online tool for selecting color schemes for maps. </w:t>
       </w:r>
       <w:r>
         <w:rPr>
@@ -2155,7 +2315,35 @@
         <w:rPr>
           <w:lang w:val="en-GB"/>
         </w:rPr>
-        <w:t>T. Mühlbacher and H. Piringer.</w:t>
+        <w:t xml:space="preserve">T. </w:t>
+      </w:r>
+      <w:proofErr w:type="spellStart"/>
+      <w:r>
+        <w:rPr>
+          <w:lang w:val="en-GB"/>
+        </w:rPr>
+        <w:t>Mühlbacher</w:t>
+      </w:r>
+      <w:proofErr w:type="spellEnd"/>
+      <w:r>
+        <w:rPr>
+          <w:lang w:val="en-GB"/>
+        </w:rPr>
+        <w:t xml:space="preserve"> and H. </w:t>
+      </w:r>
+      <w:proofErr w:type="spellStart"/>
+      <w:r>
+        <w:rPr>
+          <w:lang w:val="en-GB"/>
+        </w:rPr>
+        <w:t>Piringer</w:t>
+      </w:r>
+      <w:proofErr w:type="spellEnd"/>
+      <w:r>
+        <w:rPr>
+          <w:lang w:val="en-GB"/>
+        </w:rPr>
+        <w:t>.</w:t>
       </w:r>
       <w:r>
         <w:rPr>
@@ -2270,7 +2458,21 @@
         <w:rPr>
           <w:i/>
         </w:rPr>
-        <w:t>Proceedings of the IEEE Symposium on Information Visualization (InfoVis 2005)</w:t>
+        <w:t>Proceedings of the IEEE Symposium on Information Visualization (</w:t>
+      </w:r>
+      <w:proofErr w:type="spellStart"/>
+      <w:r>
+        <w:rPr>
+          <w:i/>
+        </w:rPr>
+        <w:t>InfoVis</w:t>
+      </w:r>
+      <w:proofErr w:type="spellEnd"/>
+      <w:r>
+        <w:rPr>
+          <w:i/>
+        </w:rPr>
+        <w:t xml:space="preserve"> 2005)</w:t>
       </w:r>
       <w:r>
         <w:t xml:space="preserve">, pp.219-224, </w:t>
@@ -2298,7 +2500,15 @@
         <w:t>J.</w:t>
       </w:r>
       <w:r>
-        <w:t>W. Sammon. A nonlinear mapping for data structure analysis. IEE</w:t>
+        <w:t xml:space="preserve">W. </w:t>
+      </w:r>
+      <w:proofErr w:type="spellStart"/>
+      <w:r>
+        <w:t>Sammon</w:t>
+      </w:r>
+      <w:proofErr w:type="spellEnd"/>
+      <w:r>
+        <w:t>. A nonlinear mapping for data structure analysis. IEE</w:t>
       </w:r>
       <w:r>
         <w:t>E Transactions on Computers, 18(5):</w:t>
@@ -2329,7 +2539,15 @@
         <w:t xml:space="preserve">J. </w:t>
       </w:r>
       <w:r>
-        <w:t>Sewall, D. Wilkie, and M.C. Lin.</w:t>
+        <w:t xml:space="preserve">Sewall, D. </w:t>
+      </w:r>
+      <w:proofErr w:type="spellStart"/>
+      <w:r>
+        <w:t>Wilkie</w:t>
+      </w:r>
+      <w:proofErr w:type="spellEnd"/>
+      <w:r>
+        <w:t>, and M.C. Lin.</w:t>
       </w:r>
       <w:r>
         <w:t xml:space="preserve"> Interactive Hybrid Simulation of Large-Scale Traffic, </w:t>
@@ -2366,14 +2584,24 @@
         <w:t xml:space="preserve">, </w:t>
       </w:r>
       <w:r>
-        <w:t>H. van de Wetering</w:t>
-      </w:r>
+        <w:t xml:space="preserve">H. van de </w:t>
+      </w:r>
+      <w:proofErr w:type="spellStart"/>
+      <w:r>
+        <w:t>Wetering</w:t>
+      </w:r>
+      <w:proofErr w:type="spellEnd"/>
       <w:r>
         <w:t xml:space="preserve">, </w:t>
       </w:r>
       <w:r>
-        <w:t>J.J. van Wijk</w:t>
-      </w:r>
+        <w:t xml:space="preserve">J.J. van </w:t>
+      </w:r>
+      <w:proofErr w:type="spellStart"/>
+      <w:r>
+        <w:t>Wijk</w:t>
+      </w:r>
+      <w:proofErr w:type="spellEnd"/>
       <w:r>
         <w:t xml:space="preserve">. Visualization of vessel movements. </w:t>
       </w:r>
@@ -2410,7 +2638,7 @@
 </file>
 
 <file path=word/endnotes.xml><?xml version="1.0" encoding="utf-8"?>
-<w:endnotes xmlns:wpc="http://schemas.microsoft.com/office/word/2010/wordprocessingCanvas" xmlns:mo="http://schemas.microsoft.com/office/mac/office/2008/main" xmlns:mc="http://schemas.openxmlformats.org/markup-compatibility/2006" xmlns:mv="urn:schemas-microsoft-com:mac:vml" xmlns:o="urn:schemas-microsoft-com:office:office" xmlns:r="http://schemas.openxmlformats.org/officeDocument/2006/relationships" xmlns:m="http://schemas.openxmlformats.org/officeDocument/2006/math" xmlns:v="urn:schemas-microsoft-com:vml" xmlns:wp14="http://schemas.microsoft.com/office/word/2010/wordprocessingDrawing" xmlns:wp="http://schemas.openxmlformats.org/drawingml/2006/wordprocessingDrawing" xmlns:w10="urn:schemas-microsoft-com:office:word" xmlns:w="http://schemas.openxmlformats.org/wordprocessingml/2006/main" xmlns:w14="http://schemas.microsoft.com/office/word/2010/wordml" xmlns:wpg="http://schemas.microsoft.com/office/word/2010/wordprocessingGroup" xmlns:wpi="http://schemas.microsoft.com/office/word/2010/wordprocessingInk" xmlns:wne="http://schemas.microsoft.com/office/word/2006/wordml" xmlns:wps="http://schemas.microsoft.com/office/word/2010/wordprocessingShape" mc:Ignorable="w14 wp14">
+<w:endnotes xmlns:wpc="http://schemas.microsoft.com/office/word/2010/wordprocessingCanvas" xmlns:cx="http://schemas.microsoft.com/office/drawing/2014/chartex" xmlns:cx1="http://schemas.microsoft.com/office/drawing/2015/9/8/chartex" xmlns:cx2="http://schemas.microsoft.com/office/drawing/2015/10/21/chartex" xmlns:cx3="http://schemas.microsoft.com/office/drawing/2016/5/9/chartex" xmlns:cx4="http://schemas.microsoft.com/office/drawing/2016/5/10/chartex" xmlns:cx5="http://schemas.microsoft.com/office/drawing/2016/5/11/chartex" xmlns:cx6="http://schemas.microsoft.com/office/drawing/2016/5/12/chartex" xmlns:cx7="http://schemas.microsoft.com/office/drawing/2016/5/13/chartex" xmlns:cx8="http://schemas.microsoft.com/office/drawing/2016/5/14/chartex" xmlns:mc="http://schemas.openxmlformats.org/markup-compatibility/2006" xmlns:aink="http://schemas.microsoft.com/office/drawing/2016/ink" xmlns:am3d="http://schemas.microsoft.com/office/drawing/2017/model3d" xmlns:o="urn:schemas-microsoft-com:office:office" xmlns:r="http://schemas.openxmlformats.org/officeDocument/2006/relationships" xmlns:m="http://schemas.openxmlformats.org/officeDocument/2006/math" xmlns:v="urn:schemas-microsoft-com:vml" xmlns:wp14="http://schemas.microsoft.com/office/word/2010/wordprocessingDrawing" xmlns:wp="http://schemas.openxmlformats.org/drawingml/2006/wordprocessingDrawing" xmlns:w10="urn:schemas-microsoft-com:office:word" xmlns:w="http://schemas.openxmlformats.org/wordprocessingml/2006/main" xmlns:w14="http://schemas.microsoft.com/office/word/2010/wordml" xmlns:w15="http://schemas.microsoft.com/office/word/2012/wordml" xmlns:w16cid="http://schemas.microsoft.com/office/word/2016/wordml/cid" xmlns:w16se="http://schemas.microsoft.com/office/word/2015/wordml/symex" xmlns:wpg="http://schemas.microsoft.com/office/word/2010/wordprocessingGroup" xmlns:wpi="http://schemas.microsoft.com/office/word/2010/wordprocessingInk" xmlns:wne="http://schemas.microsoft.com/office/word/2006/wordml" xmlns:wps="http://schemas.microsoft.com/office/word/2010/wordprocessingShape" mc:Ignorable="w14 w15 w16se w16cid wp14">
   <w:endnote w:type="separator" w:id="-1">
     <w:p>
       <w:r>
@@ -2429,13 +2657,13 @@
 </file>
 
 <file path=word/footer1.xml><?xml version="1.0" encoding="utf-8"?>
-<w:ftr xmlns:wpc="http://schemas.microsoft.com/office/word/2010/wordprocessingCanvas" xmlns:mo="http://schemas.microsoft.com/office/mac/office/2008/main" xmlns:mc="http://schemas.openxmlformats.org/markup-compatibility/2006" xmlns:mv="urn:schemas-microsoft-com:mac:vml" xmlns:o="urn:schemas-microsoft-com:office:office" xmlns:r="http://schemas.openxmlformats.org/officeDocument/2006/relationships" xmlns:m="http://schemas.openxmlformats.org/officeDocument/2006/math" xmlns:v="urn:schemas-microsoft-com:vml" xmlns:wp14="http://schemas.microsoft.com/office/word/2010/wordprocessingDrawing" xmlns:wp="http://schemas.openxmlformats.org/drawingml/2006/wordprocessingDrawing" xmlns:w10="urn:schemas-microsoft-com:office:word" xmlns:w="http://schemas.openxmlformats.org/wordprocessingml/2006/main" xmlns:w14="http://schemas.microsoft.com/office/word/2010/wordml" xmlns:wpg="http://schemas.microsoft.com/office/word/2010/wordprocessingGroup" xmlns:wpi="http://schemas.microsoft.com/office/word/2010/wordprocessingInk" xmlns:wne="http://schemas.microsoft.com/office/word/2006/wordml" xmlns:wps="http://schemas.microsoft.com/office/word/2010/wordprocessingShape" mc:Ignorable="w14 wp14">
+<w:ftr xmlns:wpc="http://schemas.microsoft.com/office/word/2010/wordprocessingCanvas" xmlns:cx="http://schemas.microsoft.com/office/drawing/2014/chartex" xmlns:cx1="http://schemas.microsoft.com/office/drawing/2015/9/8/chartex" xmlns:cx2="http://schemas.microsoft.com/office/drawing/2015/10/21/chartex" xmlns:cx3="http://schemas.microsoft.com/office/drawing/2016/5/9/chartex" xmlns:cx4="http://schemas.microsoft.com/office/drawing/2016/5/10/chartex" xmlns:cx5="http://schemas.microsoft.com/office/drawing/2016/5/11/chartex" xmlns:cx6="http://schemas.microsoft.com/office/drawing/2016/5/12/chartex" xmlns:cx7="http://schemas.microsoft.com/office/drawing/2016/5/13/chartex" xmlns:cx8="http://schemas.microsoft.com/office/drawing/2016/5/14/chartex" xmlns:mc="http://schemas.openxmlformats.org/markup-compatibility/2006" xmlns:aink="http://schemas.microsoft.com/office/drawing/2016/ink" xmlns:am3d="http://schemas.microsoft.com/office/drawing/2017/model3d" xmlns:o="urn:schemas-microsoft-com:office:office" xmlns:r="http://schemas.openxmlformats.org/officeDocument/2006/relationships" xmlns:m="http://schemas.openxmlformats.org/officeDocument/2006/math" xmlns:v="urn:schemas-microsoft-com:vml" xmlns:wp14="http://schemas.microsoft.com/office/word/2010/wordprocessingDrawing" xmlns:wp="http://schemas.openxmlformats.org/drawingml/2006/wordprocessingDrawing" xmlns:w10="urn:schemas-microsoft-com:office:word" xmlns:w="http://schemas.openxmlformats.org/wordprocessingml/2006/main" xmlns:w14="http://schemas.microsoft.com/office/word/2010/wordml" xmlns:w15="http://schemas.microsoft.com/office/word/2012/wordml" xmlns:w16cid="http://schemas.microsoft.com/office/word/2016/wordml/cid" xmlns:w16se="http://schemas.microsoft.com/office/word/2015/wordml/symex" xmlns:wpg="http://schemas.microsoft.com/office/word/2010/wordprocessingGroup" xmlns:wpi="http://schemas.microsoft.com/office/word/2010/wordprocessingInk" xmlns:wne="http://schemas.microsoft.com/office/word/2006/wordml" xmlns:wps="http://schemas.microsoft.com/office/word/2010/wordprocessingShape" mc:Ignorable="w14 w15 w16se w16cid wp14">
   <w:p/>
 </w:ftr>
 </file>
 
 <file path=word/footnotes.xml><?xml version="1.0" encoding="utf-8"?>
-<w:footnotes xmlns:wpc="http://schemas.microsoft.com/office/word/2010/wordprocessingCanvas" xmlns:mo="http://schemas.microsoft.com/office/mac/office/2008/main" xmlns:mc="http://schemas.openxmlformats.org/markup-compatibility/2006" xmlns:mv="urn:schemas-microsoft-com:mac:vml" xmlns:o="urn:schemas-microsoft-com:office:office" xmlns:r="http://schemas.openxmlformats.org/officeDocument/2006/relationships" xmlns:m="http://schemas.openxmlformats.org/officeDocument/2006/math" xmlns:v="urn:schemas-microsoft-com:vml" xmlns:wp14="http://schemas.microsoft.com/office/word/2010/wordprocessingDrawing" xmlns:wp="http://schemas.openxmlformats.org/drawingml/2006/wordprocessingDrawing" xmlns:w10="urn:schemas-microsoft-com:office:word" xmlns:w="http://schemas.openxmlformats.org/wordprocessingml/2006/main" xmlns:w14="http://schemas.microsoft.com/office/word/2010/wordml" xmlns:wpg="http://schemas.microsoft.com/office/word/2010/wordprocessingGroup" xmlns:wpi="http://schemas.microsoft.com/office/word/2010/wordprocessingInk" xmlns:wne="http://schemas.microsoft.com/office/word/2006/wordml" xmlns:wps="http://schemas.microsoft.com/office/word/2010/wordprocessingShape" mc:Ignorable="w14 wp14">
+<w:footnotes xmlns:wpc="http://schemas.microsoft.com/office/word/2010/wordprocessingCanvas" xmlns:cx="http://schemas.microsoft.com/office/drawing/2014/chartex" xmlns:cx1="http://schemas.microsoft.com/office/drawing/2015/9/8/chartex" xmlns:cx2="http://schemas.microsoft.com/office/drawing/2015/10/21/chartex" xmlns:cx3="http://schemas.microsoft.com/office/drawing/2016/5/9/chartex" xmlns:cx4="http://schemas.microsoft.com/office/drawing/2016/5/10/chartex" xmlns:cx5="http://schemas.microsoft.com/office/drawing/2016/5/11/chartex" xmlns:cx6="http://schemas.microsoft.com/office/drawing/2016/5/12/chartex" xmlns:cx7="http://schemas.microsoft.com/office/drawing/2016/5/13/chartex" xmlns:cx8="http://schemas.microsoft.com/office/drawing/2016/5/14/chartex" xmlns:mc="http://schemas.openxmlformats.org/markup-compatibility/2006" xmlns:aink="http://schemas.microsoft.com/office/drawing/2016/ink" xmlns:am3d="http://schemas.microsoft.com/office/drawing/2017/model3d" xmlns:o="urn:schemas-microsoft-com:office:office" xmlns:r="http://schemas.openxmlformats.org/officeDocument/2006/relationships" xmlns:m="http://schemas.openxmlformats.org/officeDocument/2006/math" xmlns:v="urn:schemas-microsoft-com:vml" xmlns:wp14="http://schemas.microsoft.com/office/word/2010/wordprocessingDrawing" xmlns:wp="http://schemas.openxmlformats.org/drawingml/2006/wordprocessingDrawing" xmlns:w10="urn:schemas-microsoft-com:office:word" xmlns:w="http://schemas.openxmlformats.org/wordprocessingml/2006/main" xmlns:w14="http://schemas.microsoft.com/office/word/2010/wordml" xmlns:w15="http://schemas.microsoft.com/office/word/2012/wordml" xmlns:w16cid="http://schemas.microsoft.com/office/word/2016/wordml/cid" xmlns:w16se="http://schemas.microsoft.com/office/word/2015/wordml/symex" xmlns:wpg="http://schemas.microsoft.com/office/word/2010/wordprocessingGroup" xmlns:wpi="http://schemas.microsoft.com/office/word/2010/wordprocessingInk" xmlns:wne="http://schemas.microsoft.com/office/word/2006/wordml" xmlns:wps="http://schemas.microsoft.com/office/word/2010/wordprocessingShape" mc:Ignorable="w14 w15 w16se w16cid wp14">
   <w:footnote w:type="separator" w:id="-1">
     <w:p>
       <w:r>
@@ -2454,8 +2682,8 @@
 </file>
 
 <file path=word/numbering.xml><?xml version="1.0" encoding="utf-8"?>
-<w:numbering xmlns:wpc="http://schemas.microsoft.com/office/word/2010/wordprocessingCanvas" xmlns:mo="http://schemas.microsoft.com/office/mac/office/2008/main" xmlns:mc="http://schemas.openxmlformats.org/markup-compatibility/2006" xmlns:mv="urn:schemas-microsoft-com:mac:vml" xmlns:o="urn:schemas-microsoft-com:office:office" xmlns:r="http://schemas.openxmlformats.org/officeDocument/2006/relationships" xmlns:m="http://schemas.openxmlformats.org/officeDocument/2006/math" xmlns:v="urn:schemas-microsoft-com:vml" xmlns:wp14="http://schemas.microsoft.com/office/word/2010/wordprocessingDrawing" xmlns:wp="http://schemas.openxmlformats.org/drawingml/2006/wordprocessingDrawing" xmlns:w10="urn:schemas-microsoft-com:office:word" xmlns:w="http://schemas.openxmlformats.org/wordprocessingml/2006/main" xmlns:w14="http://schemas.microsoft.com/office/word/2010/wordml" xmlns:wpg="http://schemas.microsoft.com/office/word/2010/wordprocessingGroup" xmlns:wpi="http://schemas.microsoft.com/office/word/2010/wordprocessingInk" xmlns:wne="http://schemas.microsoft.com/office/word/2006/wordml" xmlns:wps="http://schemas.microsoft.com/office/word/2010/wordprocessingShape" mc:Ignorable="w14 wp14">
-  <w:abstractNum w:abstractNumId="0">
+<w:numbering xmlns:wpc="http://schemas.microsoft.com/office/word/2010/wordprocessingCanvas" xmlns:cx="http://schemas.microsoft.com/office/drawing/2014/chartex" xmlns:cx1="http://schemas.microsoft.com/office/drawing/2015/9/8/chartex" xmlns:cx2="http://schemas.microsoft.com/office/drawing/2015/10/21/chartex" xmlns:cx3="http://schemas.microsoft.com/office/drawing/2016/5/9/chartex" xmlns:cx4="http://schemas.microsoft.com/office/drawing/2016/5/10/chartex" xmlns:cx5="http://schemas.microsoft.com/office/drawing/2016/5/11/chartex" xmlns:cx6="http://schemas.microsoft.com/office/drawing/2016/5/12/chartex" xmlns:cx7="http://schemas.microsoft.com/office/drawing/2016/5/13/chartex" xmlns:cx8="http://schemas.microsoft.com/office/drawing/2016/5/14/chartex" xmlns:mc="http://schemas.openxmlformats.org/markup-compatibility/2006" xmlns:aink="http://schemas.microsoft.com/office/drawing/2016/ink" xmlns:am3d="http://schemas.microsoft.com/office/drawing/2017/model3d" xmlns:o="urn:schemas-microsoft-com:office:office" xmlns:r="http://schemas.openxmlformats.org/officeDocument/2006/relationships" xmlns:m="http://schemas.openxmlformats.org/officeDocument/2006/math" xmlns:v="urn:schemas-microsoft-com:vml" xmlns:wp14="http://schemas.microsoft.com/office/word/2010/wordprocessingDrawing" xmlns:wp="http://schemas.openxmlformats.org/drawingml/2006/wordprocessingDrawing" xmlns:w10="urn:schemas-microsoft-com:office:word" xmlns:w="http://schemas.openxmlformats.org/wordprocessingml/2006/main" xmlns:w14="http://schemas.microsoft.com/office/word/2010/wordml" xmlns:w15="http://schemas.microsoft.com/office/word/2012/wordml" xmlns:w16cid="http://schemas.microsoft.com/office/word/2016/wordml/cid" xmlns:w16se="http://schemas.microsoft.com/office/word/2015/wordml/symex" xmlns:wpg="http://schemas.microsoft.com/office/word/2010/wordprocessingGroup" xmlns:wpi="http://schemas.microsoft.com/office/word/2010/wordprocessingInk" xmlns:wne="http://schemas.microsoft.com/office/word/2006/wordml" xmlns:wps="http://schemas.microsoft.com/office/word/2010/wordprocessingShape" mc:Ignorable="w14 w15 w16se w16cid wp14">
+  <w:abstractNum w:abstractNumId="0" w15:restartNumberingAfterBreak="0">
     <w:nsid w:val="FFFFFF1D"/>
     <w:multiLevelType w:val="multilevel"/>
     <w:tmpl w:val="1FAC75D2"/>
@@ -2595,7 +2823,7 @@
       </w:rPr>
     </w:lvl>
   </w:abstractNum>
-  <w:abstractNum w:abstractNumId="1">
+  <w:abstractNum w:abstractNumId="1" w15:restartNumberingAfterBreak="0">
     <w:nsid w:val="FFFFFF7C"/>
     <w:multiLevelType w:val="singleLevel"/>
     <w:tmpl w:val="D870D840"/>
@@ -2612,7 +2840,7 @@
       </w:pPr>
     </w:lvl>
   </w:abstractNum>
-  <w:abstractNum w:abstractNumId="2">
+  <w:abstractNum w:abstractNumId="2" w15:restartNumberingAfterBreak="0">
     <w:nsid w:val="FFFFFF7D"/>
     <w:multiLevelType w:val="singleLevel"/>
     <w:tmpl w:val="5776B794"/>
@@ -2629,7 +2857,7 @@
       </w:pPr>
     </w:lvl>
   </w:abstractNum>
-  <w:abstractNum w:abstractNumId="3">
+  <w:abstractNum w:abstractNumId="3" w15:restartNumberingAfterBreak="0">
     <w:nsid w:val="FFFFFF7E"/>
     <w:multiLevelType w:val="singleLevel"/>
     <w:tmpl w:val="CAC46BE4"/>
@@ -2646,7 +2874,7 @@
       </w:pPr>
     </w:lvl>
   </w:abstractNum>
-  <w:abstractNum w:abstractNumId="4">
+  <w:abstractNum w:abstractNumId="4" w15:restartNumberingAfterBreak="0">
     <w:nsid w:val="FFFFFF7F"/>
     <w:multiLevelType w:val="singleLevel"/>
     <w:tmpl w:val="EFCE336C"/>
@@ -2663,7 +2891,7 @@
       </w:pPr>
     </w:lvl>
   </w:abstractNum>
-  <w:abstractNum w:abstractNumId="5">
+  <w:abstractNum w:abstractNumId="5" w15:restartNumberingAfterBreak="0">
     <w:nsid w:val="FFFFFF80"/>
     <w:multiLevelType w:val="singleLevel"/>
     <w:tmpl w:val="C8087668"/>
@@ -2683,7 +2911,7 @@
       </w:rPr>
     </w:lvl>
   </w:abstractNum>
-  <w:abstractNum w:abstractNumId="6">
+  <w:abstractNum w:abstractNumId="6" w15:restartNumberingAfterBreak="0">
     <w:nsid w:val="FFFFFF81"/>
     <w:multiLevelType w:val="singleLevel"/>
     <w:tmpl w:val="B0F2B53E"/>
@@ -2703,7 +2931,7 @@
       </w:rPr>
     </w:lvl>
   </w:abstractNum>
-  <w:abstractNum w:abstractNumId="7">
+  <w:abstractNum w:abstractNumId="7" w15:restartNumberingAfterBreak="0">
     <w:nsid w:val="FFFFFF82"/>
     <w:multiLevelType w:val="singleLevel"/>
     <w:tmpl w:val="92DC9CBA"/>
@@ -2723,7 +2951,7 @@
       </w:rPr>
     </w:lvl>
   </w:abstractNum>
-  <w:abstractNum w:abstractNumId="8">
+  <w:abstractNum w:abstractNumId="8" w15:restartNumberingAfterBreak="0">
     <w:nsid w:val="FFFFFF83"/>
     <w:multiLevelType w:val="singleLevel"/>
     <w:tmpl w:val="EC9C9CBE"/>
@@ -2743,7 +2971,7 @@
       </w:rPr>
     </w:lvl>
   </w:abstractNum>
-  <w:abstractNum w:abstractNumId="9">
+  <w:abstractNum w:abstractNumId="9" w15:restartNumberingAfterBreak="0">
     <w:nsid w:val="FFFFFF88"/>
     <w:multiLevelType w:val="singleLevel"/>
     <w:tmpl w:val="796EFD12"/>
@@ -2760,7 +2988,7 @@
       </w:pPr>
     </w:lvl>
   </w:abstractNum>
-  <w:abstractNum w:abstractNumId="10">
+  <w:abstractNum w:abstractNumId="10" w15:restartNumberingAfterBreak="0">
     <w:nsid w:val="FFFFFF89"/>
     <w:multiLevelType w:val="singleLevel"/>
     <w:tmpl w:val="E51C2490"/>
@@ -2780,7 +3008,7 @@
       </w:rPr>
     </w:lvl>
   </w:abstractNum>
-  <w:abstractNum w:abstractNumId="11">
+  <w:abstractNum w:abstractNumId="11" w15:restartNumberingAfterBreak="0">
     <w:nsid w:val="12AB5CD3"/>
     <w:multiLevelType w:val="hybridMultilevel"/>
     <w:tmpl w:val="1F903F28"/>
@@ -2924,7 +3152,7 @@
       </w:rPr>
     </w:lvl>
   </w:abstractNum>
-  <w:abstractNum w:abstractNumId="12">
+  <w:abstractNum w:abstractNumId="12" w15:restartNumberingAfterBreak="0">
     <w:nsid w:val="136E0503"/>
     <w:multiLevelType w:val="singleLevel"/>
     <w:tmpl w:val="DBFAAC04"/>
@@ -2948,7 +3176,232 @@
       </w:rPr>
     </w:lvl>
   </w:abstractNum>
-  <w:abstractNum w:abstractNumId="13">
+  <w:abstractNum w:abstractNumId="13" w15:restartNumberingAfterBreak="0">
+    <w:nsid w:val="176374DE"/>
+    <w:multiLevelType w:val="hybridMultilevel"/>
+    <w:tmpl w:val="C8807A3A"/>
+    <w:lvl w:ilvl="0" w:tplc="08CAB29E">
+      <w:numFmt w:val="bullet"/>
+      <w:lvlText w:val=""/>
+      <w:lvlJc w:val="left"/>
+      <w:pPr>
+        <w:ind w:left="720" w:hanging="360"/>
+      </w:pPr>
+      <w:rPr>
+        <w:rFonts w:ascii="Symbol" w:eastAsiaTheme="minorHAnsi" w:hAnsi="Symbol" w:cstheme="minorBidi" w:hint="default"/>
+      </w:rPr>
+    </w:lvl>
+    <w:lvl w:ilvl="1" w:tplc="08090003" w:tentative="1">
+      <w:start w:val="1"/>
+      <w:numFmt w:val="bullet"/>
+      <w:lvlText w:val="o"/>
+      <w:lvlJc w:val="left"/>
+      <w:pPr>
+        <w:ind w:left="1440" w:hanging="360"/>
+      </w:pPr>
+      <w:rPr>
+        <w:rFonts w:ascii="Courier New" w:hAnsi="Courier New" w:cs="Courier New" w:hint="default"/>
+      </w:rPr>
+    </w:lvl>
+    <w:lvl w:ilvl="2" w:tplc="08090005" w:tentative="1">
+      <w:start w:val="1"/>
+      <w:numFmt w:val="bullet"/>
+      <w:lvlText w:val=""/>
+      <w:lvlJc w:val="left"/>
+      <w:pPr>
+        <w:ind w:left="2160" w:hanging="360"/>
+      </w:pPr>
+      <w:rPr>
+        <w:rFonts w:ascii="Wingdings" w:hAnsi="Wingdings" w:hint="default"/>
+      </w:rPr>
+    </w:lvl>
+    <w:lvl w:ilvl="3" w:tplc="08090001" w:tentative="1">
+      <w:start w:val="1"/>
+      <w:numFmt w:val="bullet"/>
+      <w:lvlText w:val=""/>
+      <w:lvlJc w:val="left"/>
+      <w:pPr>
+        <w:ind w:left="2880" w:hanging="360"/>
+      </w:pPr>
+      <w:rPr>
+        <w:rFonts w:ascii="Symbol" w:hAnsi="Symbol" w:hint="default"/>
+      </w:rPr>
+    </w:lvl>
+    <w:lvl w:ilvl="4" w:tplc="08090003" w:tentative="1">
+      <w:start w:val="1"/>
+      <w:numFmt w:val="bullet"/>
+      <w:lvlText w:val="o"/>
+      <w:lvlJc w:val="left"/>
+      <w:pPr>
+        <w:ind w:left="3600" w:hanging="360"/>
+      </w:pPr>
+      <w:rPr>
+        <w:rFonts w:ascii="Courier New" w:hAnsi="Courier New" w:cs="Courier New" w:hint="default"/>
+      </w:rPr>
+    </w:lvl>
+    <w:lvl w:ilvl="5" w:tplc="08090005" w:tentative="1">
+      <w:start w:val="1"/>
+      <w:numFmt w:val="bullet"/>
+      <w:lvlText w:val=""/>
+      <w:lvlJc w:val="left"/>
+      <w:pPr>
+        <w:ind w:left="4320" w:hanging="360"/>
+      </w:pPr>
+      <w:rPr>
+        <w:rFonts w:ascii="Wingdings" w:hAnsi="Wingdings" w:hint="default"/>
+      </w:rPr>
+    </w:lvl>
+    <w:lvl w:ilvl="6" w:tplc="08090001" w:tentative="1">
+      <w:start w:val="1"/>
+      <w:numFmt w:val="bullet"/>
+      <w:lvlText w:val=""/>
+      <w:lvlJc w:val="left"/>
+      <w:pPr>
+        <w:ind w:left="5040" w:hanging="360"/>
+      </w:pPr>
+      <w:rPr>
+        <w:rFonts w:ascii="Symbol" w:hAnsi="Symbol" w:hint="default"/>
+      </w:rPr>
+    </w:lvl>
+    <w:lvl w:ilvl="7" w:tplc="08090003" w:tentative="1">
+      <w:start w:val="1"/>
+      <w:numFmt w:val="bullet"/>
+      <w:lvlText w:val="o"/>
+      <w:lvlJc w:val="left"/>
+      <w:pPr>
+        <w:ind w:left="5760" w:hanging="360"/>
+      </w:pPr>
+      <w:rPr>
+        <w:rFonts w:ascii="Courier New" w:hAnsi="Courier New" w:cs="Courier New" w:hint="default"/>
+      </w:rPr>
+    </w:lvl>
+    <w:lvl w:ilvl="8" w:tplc="08090005" w:tentative="1">
+      <w:start w:val="1"/>
+      <w:numFmt w:val="bullet"/>
+      <w:lvlText w:val=""/>
+      <w:lvlJc w:val="left"/>
+      <w:pPr>
+        <w:ind w:left="6480" w:hanging="360"/>
+      </w:pPr>
+      <w:rPr>
+        <w:rFonts w:ascii="Wingdings" w:hAnsi="Wingdings" w:hint="default"/>
+      </w:rPr>
+    </w:lvl>
+  </w:abstractNum>
+  <w:abstractNum w:abstractNumId="14" w15:restartNumberingAfterBreak="0">
+    <w:nsid w:val="1C2F71E4"/>
+    <w:multiLevelType w:val="hybridMultilevel"/>
+    <w:tmpl w:val="26F61DE0"/>
+    <w:lvl w:ilvl="0" w:tplc="08090001">
+      <w:start w:val="1"/>
+      <w:numFmt w:val="bullet"/>
+      <w:lvlText w:val=""/>
+      <w:lvlJc w:val="left"/>
+      <w:pPr>
+        <w:ind w:left="720" w:hanging="360"/>
+      </w:pPr>
+      <w:rPr>
+        <w:rFonts w:ascii="Symbol" w:hAnsi="Symbol" w:hint="default"/>
+      </w:rPr>
+    </w:lvl>
+    <w:lvl w:ilvl="1" w:tplc="08090003" w:tentative="1">
+      <w:start w:val="1"/>
+      <w:numFmt w:val="bullet"/>
+      <w:lvlText w:val="o"/>
+      <w:lvlJc w:val="left"/>
+      <w:pPr>
+        <w:ind w:left="1440" w:hanging="360"/>
+      </w:pPr>
+      <w:rPr>
+        <w:rFonts w:ascii="Courier New" w:hAnsi="Courier New" w:cs="Courier New" w:hint="default"/>
+      </w:rPr>
+    </w:lvl>
+    <w:lvl w:ilvl="2" w:tplc="08090005" w:tentative="1">
+      <w:start w:val="1"/>
+      <w:numFmt w:val="bullet"/>
+      <w:lvlText w:val=""/>
+      <w:lvlJc w:val="left"/>
+      <w:pPr>
+        <w:ind w:left="2160" w:hanging="360"/>
+      </w:pPr>
+      <w:rPr>
+        <w:rFonts w:ascii="Wingdings" w:hAnsi="Wingdings" w:hint="default"/>
+      </w:rPr>
+    </w:lvl>
+    <w:lvl w:ilvl="3" w:tplc="08090001" w:tentative="1">
+      <w:start w:val="1"/>
+      <w:numFmt w:val="bullet"/>
+      <w:lvlText w:val=""/>
+      <w:lvlJc w:val="left"/>
+      <w:pPr>
+        <w:ind w:left="2880" w:hanging="360"/>
+      </w:pPr>
+      <w:rPr>
+        <w:rFonts w:ascii="Symbol" w:hAnsi="Symbol" w:hint="default"/>
+      </w:rPr>
+    </w:lvl>
+    <w:lvl w:ilvl="4" w:tplc="08090003" w:tentative="1">
+      <w:start w:val="1"/>
+      <w:numFmt w:val="bullet"/>
+      <w:lvlText w:val="o"/>
+      <w:lvlJc w:val="left"/>
+      <w:pPr>
+        <w:ind w:left="3600" w:hanging="360"/>
+      </w:pPr>
+      <w:rPr>
+        <w:rFonts w:ascii="Courier New" w:hAnsi="Courier New" w:cs="Courier New" w:hint="default"/>
+      </w:rPr>
+    </w:lvl>
+    <w:lvl w:ilvl="5" w:tplc="08090005" w:tentative="1">
+      <w:start w:val="1"/>
+      <w:numFmt w:val="bullet"/>
+      <w:lvlText w:val=""/>
+      <w:lvlJc w:val="left"/>
+      <w:pPr>
+        <w:ind w:left="4320" w:hanging="360"/>
+      </w:pPr>
+      <w:rPr>
+        <w:rFonts w:ascii="Wingdings" w:hAnsi="Wingdings" w:hint="default"/>
+      </w:rPr>
+    </w:lvl>
+    <w:lvl w:ilvl="6" w:tplc="08090001" w:tentative="1">
+      <w:start w:val="1"/>
+      <w:numFmt w:val="bullet"/>
+      <w:lvlText w:val=""/>
+      <w:lvlJc w:val="left"/>
+      <w:pPr>
+        <w:ind w:left="5040" w:hanging="360"/>
+      </w:pPr>
+      <w:rPr>
+        <w:rFonts w:ascii="Symbol" w:hAnsi="Symbol" w:hint="default"/>
+      </w:rPr>
+    </w:lvl>
+    <w:lvl w:ilvl="7" w:tplc="08090003" w:tentative="1">
+      <w:start w:val="1"/>
+      <w:numFmt w:val="bullet"/>
+      <w:lvlText w:val="o"/>
+      <w:lvlJc w:val="left"/>
+      <w:pPr>
+        <w:ind w:left="5760" w:hanging="360"/>
+      </w:pPr>
+      <w:rPr>
+        <w:rFonts w:ascii="Courier New" w:hAnsi="Courier New" w:cs="Courier New" w:hint="default"/>
+      </w:rPr>
+    </w:lvl>
+    <w:lvl w:ilvl="8" w:tplc="08090005" w:tentative="1">
+      <w:start w:val="1"/>
+      <w:numFmt w:val="bullet"/>
+      <w:lvlText w:val=""/>
+      <w:lvlJc w:val="left"/>
+      <w:pPr>
+        <w:ind w:left="6480" w:hanging="360"/>
+      </w:pPr>
+      <w:rPr>
+        <w:rFonts w:ascii="Wingdings" w:hAnsi="Wingdings" w:hint="default"/>
+      </w:rPr>
+    </w:lvl>
+  </w:abstractNum>
+  <w:abstractNum w:abstractNumId="15" w15:restartNumberingAfterBreak="0">
     <w:nsid w:val="240C0CF0"/>
     <w:multiLevelType w:val="multilevel"/>
     <w:tmpl w:val="825C673A"/>
@@ -3064,7 +3517,7 @@
       </w:pPr>
     </w:lvl>
   </w:abstractNum>
-  <w:abstractNum w:abstractNumId="14">
+  <w:abstractNum w:abstractNumId="16" w15:restartNumberingAfterBreak="0">
     <w:nsid w:val="452277C3"/>
     <w:multiLevelType w:val="hybridMultilevel"/>
     <w:tmpl w:val="71F07038"/>
@@ -3207,7 +3660,119 @@
       </w:rPr>
     </w:lvl>
   </w:abstractNum>
-  <w:abstractNum w:abstractNumId="15">
+  <w:abstractNum w:abstractNumId="17" w15:restartNumberingAfterBreak="0">
+    <w:nsid w:val="45FF15DF"/>
+    <w:multiLevelType w:val="hybridMultilevel"/>
+    <w:tmpl w:val="9B14C6AC"/>
+    <w:lvl w:ilvl="0" w:tplc="FD52B8D0">
+      <w:numFmt w:val="bullet"/>
+      <w:lvlText w:val=""/>
+      <w:lvlJc w:val="left"/>
+      <w:pPr>
+        <w:ind w:left="720" w:hanging="360"/>
+      </w:pPr>
+      <w:rPr>
+        <w:rFonts w:ascii="Symbol" w:eastAsiaTheme="minorHAnsi" w:hAnsi="Symbol" w:cstheme="minorBidi" w:hint="default"/>
+      </w:rPr>
+    </w:lvl>
+    <w:lvl w:ilvl="1" w:tplc="08090003" w:tentative="1">
+      <w:start w:val="1"/>
+      <w:numFmt w:val="bullet"/>
+      <w:lvlText w:val="o"/>
+      <w:lvlJc w:val="left"/>
+      <w:pPr>
+        <w:ind w:left="1440" w:hanging="360"/>
+      </w:pPr>
+      <w:rPr>
+        <w:rFonts w:ascii="Courier New" w:hAnsi="Courier New" w:cs="Courier New" w:hint="default"/>
+      </w:rPr>
+    </w:lvl>
+    <w:lvl w:ilvl="2" w:tplc="08090005" w:tentative="1">
+      <w:start w:val="1"/>
+      <w:numFmt w:val="bullet"/>
+      <w:lvlText w:val=""/>
+      <w:lvlJc w:val="left"/>
+      <w:pPr>
+        <w:ind w:left="2160" w:hanging="360"/>
+      </w:pPr>
+      <w:rPr>
+        <w:rFonts w:ascii="Wingdings" w:hAnsi="Wingdings" w:hint="default"/>
+      </w:rPr>
+    </w:lvl>
+    <w:lvl w:ilvl="3" w:tplc="08090001" w:tentative="1">
+      <w:start w:val="1"/>
+      <w:numFmt w:val="bullet"/>
+      <w:lvlText w:val=""/>
+      <w:lvlJc w:val="left"/>
+      <w:pPr>
+        <w:ind w:left="2880" w:hanging="360"/>
+      </w:pPr>
+      <w:rPr>
+        <w:rFonts w:ascii="Symbol" w:hAnsi="Symbol" w:hint="default"/>
+      </w:rPr>
+    </w:lvl>
+    <w:lvl w:ilvl="4" w:tplc="08090003" w:tentative="1">
+      <w:start w:val="1"/>
+      <w:numFmt w:val="bullet"/>
+      <w:lvlText w:val="o"/>
+      <w:lvlJc w:val="left"/>
+      <w:pPr>
+        <w:ind w:left="3600" w:hanging="360"/>
+      </w:pPr>
+      <w:rPr>
+        <w:rFonts w:ascii="Courier New" w:hAnsi="Courier New" w:cs="Courier New" w:hint="default"/>
+      </w:rPr>
+    </w:lvl>
+    <w:lvl w:ilvl="5" w:tplc="08090005" w:tentative="1">
+      <w:start w:val="1"/>
+      <w:numFmt w:val="bullet"/>
+      <w:lvlText w:val=""/>
+      <w:lvlJc w:val="left"/>
+      <w:pPr>
+        <w:ind w:left="4320" w:hanging="360"/>
+      </w:pPr>
+      <w:rPr>
+        <w:rFonts w:ascii="Wingdings" w:hAnsi="Wingdings" w:hint="default"/>
+      </w:rPr>
+    </w:lvl>
+    <w:lvl w:ilvl="6" w:tplc="08090001" w:tentative="1">
+      <w:start w:val="1"/>
+      <w:numFmt w:val="bullet"/>
+      <w:lvlText w:val=""/>
+      <w:lvlJc w:val="left"/>
+      <w:pPr>
+        <w:ind w:left="5040" w:hanging="360"/>
+      </w:pPr>
+      <w:rPr>
+        <w:rFonts w:ascii="Symbol" w:hAnsi="Symbol" w:hint="default"/>
+      </w:rPr>
+    </w:lvl>
+    <w:lvl w:ilvl="7" w:tplc="08090003" w:tentative="1">
+      <w:start w:val="1"/>
+      <w:numFmt w:val="bullet"/>
+      <w:lvlText w:val="o"/>
+      <w:lvlJc w:val="left"/>
+      <w:pPr>
+        <w:ind w:left="5760" w:hanging="360"/>
+      </w:pPr>
+      <w:rPr>
+        <w:rFonts w:ascii="Courier New" w:hAnsi="Courier New" w:cs="Courier New" w:hint="default"/>
+      </w:rPr>
+    </w:lvl>
+    <w:lvl w:ilvl="8" w:tplc="08090005" w:tentative="1">
+      <w:start w:val="1"/>
+      <w:numFmt w:val="bullet"/>
+      <w:lvlText w:val=""/>
+      <w:lvlJc w:val="left"/>
+      <w:pPr>
+        <w:ind w:left="6480" w:hanging="360"/>
+      </w:pPr>
+      <w:rPr>
+        <w:rFonts w:ascii="Wingdings" w:hAnsi="Wingdings" w:hint="default"/>
+      </w:rPr>
+    </w:lvl>
+  </w:abstractNum>
+  <w:abstractNum w:abstractNumId="18" w15:restartNumberingAfterBreak="0">
     <w:nsid w:val="5BA335F8"/>
     <w:multiLevelType w:val="hybridMultilevel"/>
     <w:tmpl w:val="ACD859B4"/>
@@ -3324,7 +3889,7 @@
       </w:pPr>
     </w:lvl>
   </w:abstractNum>
-  <w:abstractNum w:abstractNumId="16">
+  <w:abstractNum w:abstractNumId="19" w15:restartNumberingAfterBreak="0">
     <w:nsid w:val="6C066C46"/>
     <w:multiLevelType w:val="multilevel"/>
     <w:tmpl w:val="BA4EE402"/>
@@ -3441,106 +4006,219 @@
         </w:tabs>
         <w:ind w:left="1584" w:hanging="1584"/>
       </w:pPr>
+    </w:lvl>
+  </w:abstractNum>
+  <w:abstractNum w:abstractNumId="20" w15:restartNumberingAfterBreak="0">
+    <w:nsid w:val="7EA5458F"/>
+    <w:multiLevelType w:val="hybridMultilevel"/>
+    <w:tmpl w:val="842299DE"/>
+    <w:lvl w:ilvl="0" w:tplc="08090001">
+      <w:start w:val="1"/>
+      <w:numFmt w:val="bullet"/>
+      <w:lvlText w:val=""/>
+      <w:lvlJc w:val="left"/>
+      <w:pPr>
+        <w:ind w:left="720" w:hanging="360"/>
+      </w:pPr>
+      <w:rPr>
+        <w:rFonts w:ascii="Symbol" w:hAnsi="Symbol" w:hint="default"/>
+      </w:rPr>
+    </w:lvl>
+    <w:lvl w:ilvl="1" w:tplc="08090003" w:tentative="1">
+      <w:start w:val="1"/>
+      <w:numFmt w:val="bullet"/>
+      <w:lvlText w:val="o"/>
+      <w:lvlJc w:val="left"/>
+      <w:pPr>
+        <w:ind w:left="1440" w:hanging="360"/>
+      </w:pPr>
+      <w:rPr>
+        <w:rFonts w:ascii="Courier New" w:hAnsi="Courier New" w:cs="Courier New" w:hint="default"/>
+      </w:rPr>
+    </w:lvl>
+    <w:lvl w:ilvl="2" w:tplc="08090005" w:tentative="1">
+      <w:start w:val="1"/>
+      <w:numFmt w:val="bullet"/>
+      <w:lvlText w:val=""/>
+      <w:lvlJc w:val="left"/>
+      <w:pPr>
+        <w:ind w:left="2160" w:hanging="360"/>
+      </w:pPr>
+      <w:rPr>
+        <w:rFonts w:ascii="Wingdings" w:hAnsi="Wingdings" w:hint="default"/>
+      </w:rPr>
+    </w:lvl>
+    <w:lvl w:ilvl="3" w:tplc="08090001" w:tentative="1">
+      <w:start w:val="1"/>
+      <w:numFmt w:val="bullet"/>
+      <w:lvlText w:val=""/>
+      <w:lvlJc w:val="left"/>
+      <w:pPr>
+        <w:ind w:left="2880" w:hanging="360"/>
+      </w:pPr>
+      <w:rPr>
+        <w:rFonts w:ascii="Symbol" w:hAnsi="Symbol" w:hint="default"/>
+      </w:rPr>
+    </w:lvl>
+    <w:lvl w:ilvl="4" w:tplc="08090003" w:tentative="1">
+      <w:start w:val="1"/>
+      <w:numFmt w:val="bullet"/>
+      <w:lvlText w:val="o"/>
+      <w:lvlJc w:val="left"/>
+      <w:pPr>
+        <w:ind w:left="3600" w:hanging="360"/>
+      </w:pPr>
+      <w:rPr>
+        <w:rFonts w:ascii="Courier New" w:hAnsi="Courier New" w:cs="Courier New" w:hint="default"/>
+      </w:rPr>
+    </w:lvl>
+    <w:lvl w:ilvl="5" w:tplc="08090005" w:tentative="1">
+      <w:start w:val="1"/>
+      <w:numFmt w:val="bullet"/>
+      <w:lvlText w:val=""/>
+      <w:lvlJc w:val="left"/>
+      <w:pPr>
+        <w:ind w:left="4320" w:hanging="360"/>
+      </w:pPr>
+      <w:rPr>
+        <w:rFonts w:ascii="Wingdings" w:hAnsi="Wingdings" w:hint="default"/>
+      </w:rPr>
+    </w:lvl>
+    <w:lvl w:ilvl="6" w:tplc="08090001" w:tentative="1">
+      <w:start w:val="1"/>
+      <w:numFmt w:val="bullet"/>
+      <w:lvlText w:val=""/>
+      <w:lvlJc w:val="left"/>
+      <w:pPr>
+        <w:ind w:left="5040" w:hanging="360"/>
+      </w:pPr>
+      <w:rPr>
+        <w:rFonts w:ascii="Symbol" w:hAnsi="Symbol" w:hint="default"/>
+      </w:rPr>
+    </w:lvl>
+    <w:lvl w:ilvl="7" w:tplc="08090003" w:tentative="1">
+      <w:start w:val="1"/>
+      <w:numFmt w:val="bullet"/>
+      <w:lvlText w:val="o"/>
+      <w:lvlJc w:val="left"/>
+      <w:pPr>
+        <w:ind w:left="5760" w:hanging="360"/>
+      </w:pPr>
+      <w:rPr>
+        <w:rFonts w:ascii="Courier New" w:hAnsi="Courier New" w:cs="Courier New" w:hint="default"/>
+      </w:rPr>
+    </w:lvl>
+    <w:lvl w:ilvl="8" w:tplc="08090005" w:tentative="1">
+      <w:start w:val="1"/>
+      <w:numFmt w:val="bullet"/>
+      <w:lvlText w:val=""/>
+      <w:lvlJc w:val="left"/>
+      <w:pPr>
+        <w:ind w:left="6480" w:hanging="360"/>
+      </w:pPr>
+      <w:rPr>
+        <w:rFonts w:ascii="Wingdings" w:hAnsi="Wingdings" w:hint="default"/>
+      </w:rPr>
     </w:lvl>
   </w:abstractNum>
   <w:num w:numId="1">
     <w:abstractNumId w:val="11"/>
   </w:num>
   <w:num w:numId="2">
-    <w:abstractNumId w:val="13"/>
+    <w:abstractNumId w:val="15"/>
   </w:num>
   <w:num w:numId="3">
-    <w:abstractNumId w:val="16"/>
+    <w:abstractNumId w:val="19"/>
   </w:num>
   <w:num w:numId="4">
     <w:abstractNumId w:val="12"/>
   </w:num>
   <w:num w:numId="5">
-    <w:abstractNumId w:val="14"/>
+    <w:abstractNumId w:val="16"/>
   </w:num>
   <w:num w:numId="6">
-    <w:abstractNumId w:val="15"/>
+    <w:abstractNumId w:val="18"/>
   </w:num>
   <w:num w:numId="7">
     <w:abstractNumId w:val="11"/>
   </w:num>
   <w:num w:numId="8">
-    <w:abstractNumId w:val="13"/>
+    <w:abstractNumId w:val="15"/>
   </w:num>
   <w:num w:numId="9">
-    <w:abstractNumId w:val="13"/>
+    <w:abstractNumId w:val="15"/>
   </w:num>
   <w:num w:numId="10">
-    <w:abstractNumId w:val="13"/>
+    <w:abstractNumId w:val="15"/>
   </w:num>
   <w:num w:numId="11">
-    <w:abstractNumId w:val="16"/>
+    <w:abstractNumId w:val="19"/>
   </w:num>
   <w:num w:numId="12">
-    <w:abstractNumId w:val="16"/>
+    <w:abstractNumId w:val="19"/>
   </w:num>
   <w:num w:numId="13">
-    <w:abstractNumId w:val="16"/>
+    <w:abstractNumId w:val="19"/>
   </w:num>
   <w:num w:numId="14">
-    <w:abstractNumId w:val="16"/>
+    <w:abstractNumId w:val="19"/>
   </w:num>
   <w:num w:numId="15">
-    <w:abstractNumId w:val="16"/>
+    <w:abstractNumId w:val="19"/>
   </w:num>
   <w:num w:numId="16">
-    <w:abstractNumId w:val="16"/>
+    <w:abstractNumId w:val="19"/>
   </w:num>
   <w:num w:numId="17">
     <w:abstractNumId w:val="12"/>
   </w:num>
   <w:num w:numId="18">
-    <w:abstractNumId w:val="14"/>
+    <w:abstractNumId w:val="16"/>
   </w:num>
   <w:num w:numId="19">
-    <w:abstractNumId w:val="15"/>
+    <w:abstractNumId w:val="18"/>
   </w:num>
   <w:num w:numId="20">
     <w:abstractNumId w:val="11"/>
   </w:num>
   <w:num w:numId="21">
-    <w:abstractNumId w:val="13"/>
+    <w:abstractNumId w:val="15"/>
   </w:num>
   <w:num w:numId="22">
-    <w:abstractNumId w:val="13"/>
+    <w:abstractNumId w:val="15"/>
   </w:num>
   <w:num w:numId="23">
-    <w:abstractNumId w:val="13"/>
+    <w:abstractNumId w:val="15"/>
   </w:num>
   <w:num w:numId="24">
-    <w:abstractNumId w:val="13"/>
+    <w:abstractNumId w:val="15"/>
   </w:num>
   <w:num w:numId="25">
-    <w:abstractNumId w:val="16"/>
+    <w:abstractNumId w:val="19"/>
   </w:num>
   <w:num w:numId="26">
-    <w:abstractNumId w:val="16"/>
+    <w:abstractNumId w:val="19"/>
   </w:num>
   <w:num w:numId="27">
-    <w:abstractNumId w:val="16"/>
+    <w:abstractNumId w:val="19"/>
   </w:num>
   <w:num w:numId="28">
-    <w:abstractNumId w:val="16"/>
+    <w:abstractNumId w:val="19"/>
   </w:num>
   <w:num w:numId="29">
-    <w:abstractNumId w:val="16"/>
+    <w:abstractNumId w:val="19"/>
   </w:num>
   <w:num w:numId="30">
-    <w:abstractNumId w:val="16"/>
+    <w:abstractNumId w:val="19"/>
   </w:num>
   <w:num w:numId="31">
     <w:abstractNumId w:val="12"/>
   </w:num>
   <w:num w:numId="32">
-    <w:abstractNumId w:val="14"/>
+    <w:abstractNumId w:val="16"/>
   </w:num>
   <w:num w:numId="33">
-    <w:abstractNumId w:val="15"/>
+    <w:abstractNumId w:val="18"/>
   </w:num>
   <w:num w:numId="34">
     <w:abstractNumId w:val="10"/>
@@ -3575,11 +4253,23 @@
   <w:num w:numId="44">
     <w:abstractNumId w:val="0"/>
   </w:num>
+  <w:num w:numId="45">
+    <w:abstractNumId w:val="13"/>
+  </w:num>
+  <w:num w:numId="46">
+    <w:abstractNumId w:val="17"/>
+  </w:num>
+  <w:num w:numId="47">
+    <w:abstractNumId w:val="20"/>
+  </w:num>
+  <w:num w:numId="48">
+    <w:abstractNumId w:val="14"/>
+  </w:num>
 </w:numbering>
 </file>
 
 <file path=word/styles.xml><?xml version="1.0" encoding="utf-8"?>
-<w:styles xmlns:mc="http://schemas.openxmlformats.org/markup-compatibility/2006" xmlns:r="http://schemas.openxmlformats.org/officeDocument/2006/relationships" xmlns:w="http://schemas.openxmlformats.org/wordprocessingml/2006/main" xmlns:w14="http://schemas.microsoft.com/office/word/2010/wordml" mc:Ignorable="w14">
+<w:styles xmlns:mc="http://schemas.openxmlformats.org/markup-compatibility/2006" xmlns:r="http://schemas.openxmlformats.org/officeDocument/2006/relationships" xmlns:w="http://schemas.openxmlformats.org/wordprocessingml/2006/main" xmlns:w14="http://schemas.microsoft.com/office/word/2010/wordml" xmlns:w15="http://schemas.microsoft.com/office/word/2012/wordml" xmlns:w16cid="http://schemas.microsoft.com/office/word/2016/wordml/cid" xmlns:w16se="http://schemas.microsoft.com/office/word/2015/wordml/symex" mc:Ignorable="w14 w15 w16se w16cid">
   <w:docDefaults>
     <w:rPrDefault>
       <w:rPr>
@@ -3589,12 +4279,18 @@
     </w:rPrDefault>
     <w:pPrDefault/>
   </w:docDefaults>
-  <w:latentStyles w:defLockedState="0" w:defUIPriority="0" w:defSemiHidden="0" w:defUnhideWhenUsed="0" w:defQFormat="0" w:count="276">
+  <w:latentStyles w:defLockedState="0" w:defUIPriority="0" w:defSemiHidden="0" w:defUnhideWhenUsed="0" w:defQFormat="0" w:count="376">
     <w:lsdException w:name="Normal" w:qFormat="1"/>
     <w:lsdException w:name="heading 1" w:qFormat="1"/>
     <w:lsdException w:name="heading 2" w:qFormat="1"/>
     <w:lsdException w:name="heading 3" w:qFormat="1"/>
+    <w:lsdException w:name="heading 5" w:semiHidden="1" w:unhideWhenUsed="1"/>
     <w:lsdException w:name="index 1" w:semiHidden="1" w:unhideWhenUsed="1"/>
+    <w:lsdException w:name="index 2" w:semiHidden="1" w:unhideWhenUsed="1"/>
+    <w:lsdException w:name="index 3" w:semiHidden="1" w:unhideWhenUsed="1"/>
+    <w:lsdException w:name="index 4" w:semiHidden="1" w:unhideWhenUsed="1"/>
+    <w:lsdException w:name="index 5" w:semiHidden="1" w:unhideWhenUsed="1"/>
+    <w:lsdException w:name="index 6" w:semiHidden="1" w:unhideWhenUsed="1"/>
     <w:lsdException w:name="index 7" w:semiHidden="1" w:unhideWhenUsed="1"/>
     <w:lsdException w:name="index 8" w:semiHidden="1" w:unhideWhenUsed="1"/>
     <w:lsdException w:name="index 9" w:semiHidden="1" w:unhideWhenUsed="1"/>
@@ -3637,8 +4333,10 @@
     <w:lsdException w:name="List Bullet 3" w:semiHidden="1" w:unhideWhenUsed="1"/>
     <w:lsdException w:name="List Bullet 4" w:semiHidden="1" w:unhideWhenUsed="1"/>
     <w:lsdException w:name="List Bullet 5" w:semiHidden="1" w:unhideWhenUsed="1"/>
+    <w:lsdException w:name="List Number 2" w:semiHidden="1" w:unhideWhenUsed="1"/>
     <w:lsdException w:name="List Number 3" w:semiHidden="1" w:unhideWhenUsed="1"/>
     <w:lsdException w:name="List Number 4" w:semiHidden="1" w:unhideWhenUsed="1"/>
+    <w:lsdException w:name="List Number 5" w:semiHidden="1" w:unhideWhenUsed="1"/>
     <w:lsdException w:name="Closing" w:semiHidden="1" w:unhideWhenUsed="1"/>
     <w:lsdException w:name="Signature" w:semiHidden="1" w:unhideWhenUsed="1"/>
     <w:lsdException w:name="Default Paragraph Font" w:semiHidden="1" w:unhideWhenUsed="1"/>
@@ -3658,6 +4356,10 @@
     <w:lsdException w:name="Body Text 2" w:semiHidden="1" w:unhideWhenUsed="1"/>
     <w:lsdException w:name="Body Text 3" w:semiHidden="1" w:unhideWhenUsed="1"/>
     <w:lsdException w:name="Body Text Indent 2" w:semiHidden="1" w:unhideWhenUsed="1"/>
+    <w:lsdException w:name="Body Text Indent 3" w:semiHidden="1" w:unhideWhenUsed="1"/>
+    <w:lsdException w:name="Block Text" w:semiHidden="1" w:unhideWhenUsed="1"/>
+    <w:lsdException w:name="Hyperlink" w:semiHidden="1" w:unhideWhenUsed="1"/>
+    <w:lsdException w:name="FollowedHyperlink" w:semiHidden="1" w:unhideWhenUsed="1"/>
     <w:lsdException w:name="Document Map" w:semiHidden="1" w:unhideWhenUsed="1"/>
     <w:lsdException w:name="Plain Text" w:semiHidden="1" w:unhideWhenUsed="1"/>
     <w:lsdException w:name="E-mail Signature" w:semiHidden="1" w:unhideWhenUsed="1"/>
@@ -3725,9 +4427,201 @@
     <w:lsdException w:name="Balloon Text" w:semiHidden="1" w:unhideWhenUsed="1"/>
     <w:lsdException w:name="Table Theme" w:semiHidden="1" w:unhideWhenUsed="1"/>
     <w:lsdException w:name="Placeholder Text" w:semiHidden="1"/>
+    <w:lsdException w:name="Light Shading"/>
+    <w:lsdException w:name="Light List"/>
+    <w:lsdException w:name="Medium Grid 3"/>
+    <w:lsdException w:name="Dark List"/>
+    <w:lsdException w:name="Colorful Shading"/>
+    <w:lsdException w:name="Colorful List"/>
+    <w:lsdException w:name="Colorful Grid"/>
+    <w:lsdException w:name="Light Shading Accent 1"/>
+    <w:lsdException w:name="Light List Accent 1"/>
+    <w:lsdException w:name="Light Grid Accent 1"/>
+    <w:lsdException w:name="Medium Shading 1 Accent 1"/>
+    <w:lsdException w:name="Medium Shading 2 Accent 1"/>
+    <w:lsdException w:name="Medium List 1 Accent 1"/>
     <w:lsdException w:name="Revision" w:semiHidden="1"/>
+    <w:lsdException w:name="List Paragraph" w:uiPriority="34" w:qFormat="1"/>
+    <w:lsdException w:name="Medium List 2 Accent 1"/>
+    <w:lsdException w:name="Medium Grid 1 Accent 1"/>
+    <w:lsdException w:name="Medium Grid 2 Accent 1"/>
+    <w:lsdException w:name="Medium Grid 3 Accent 1"/>
+    <w:lsdException w:name="Dark List Accent 1"/>
+    <w:lsdException w:name="Colorful Shading Accent 1"/>
+    <w:lsdException w:name="Colorful List Accent 1"/>
+    <w:lsdException w:name="Colorful Grid Accent 1"/>
+    <w:lsdException w:name="Light Shading Accent 2"/>
+    <w:lsdException w:name="Light List Accent 2"/>
+    <w:lsdException w:name="Light Grid Accent 2"/>
+    <w:lsdException w:name="Medium Shading 1 Accent 2"/>
+    <w:lsdException w:name="Medium Shading 2 Accent 2"/>
+    <w:lsdException w:name="Medium List 1 Accent 2"/>
+    <w:lsdException w:name="Medium List 2 Accent 2"/>
+    <w:lsdException w:name="Medium Grid 1 Accent 2"/>
+    <w:lsdException w:name="Medium Grid 2 Accent 2"/>
+    <w:lsdException w:name="Medium Grid 3 Accent 2"/>
+    <w:lsdException w:name="Dark List Accent 2"/>
+    <w:lsdException w:name="Colorful Shading Accent 2"/>
+    <w:lsdException w:name="Colorful List Accent 2"/>
+    <w:lsdException w:name="Colorful Grid Accent 2"/>
+    <w:lsdException w:name="Light Shading Accent 3"/>
+    <w:lsdException w:name="Light List Accent 3"/>
+    <w:lsdException w:name="Light Grid Accent 3"/>
+    <w:lsdException w:name="Medium Shading 1 Accent 3"/>
+    <w:lsdException w:name="Medium Shading 2 Accent 3"/>
+    <w:lsdException w:name="Medium List 1 Accent 3"/>
+    <w:lsdException w:name="Medium List 2 Accent 3"/>
+    <w:lsdException w:name="Medium Grid 1 Accent 3"/>
+    <w:lsdException w:name="Medium Grid 2 Accent 3"/>
+    <w:lsdException w:name="Medium Grid 3 Accent 3"/>
+    <w:lsdException w:name="Dark List Accent 3"/>
+    <w:lsdException w:name="Colorful Shading Accent 3"/>
+    <w:lsdException w:name="Colorful List Accent 3"/>
+    <w:lsdException w:name="Colorful Grid Accent 3"/>
+    <w:lsdException w:name="Light Shading Accent 4"/>
+    <w:lsdException w:name="Light List Accent 4"/>
+    <w:lsdException w:name="Light Grid Accent 4"/>
+    <w:lsdException w:name="Medium Shading 1 Accent 4"/>
+    <w:lsdException w:name="Medium Shading 2 Accent 4"/>
+    <w:lsdException w:name="Medium List 1 Accent 4"/>
+    <w:lsdException w:name="Medium List 2 Accent 4"/>
+    <w:lsdException w:name="Medium Grid 1 Accent 4"/>
+    <w:lsdException w:name="Medium Grid 2 Accent 4"/>
+    <w:lsdException w:name="Medium Grid 3 Accent 4"/>
+    <w:lsdException w:name="Dark List Accent 4"/>
+    <w:lsdException w:name="Colorful Shading Accent 4"/>
+    <w:lsdException w:name="Colorful List Accent 4"/>
+    <w:lsdException w:name="Colorful Grid Accent 4"/>
+    <w:lsdException w:name="Light Shading Accent 5"/>
+    <w:lsdException w:name="Light List Accent 5"/>
+    <w:lsdException w:name="Light Grid Accent 5"/>
+    <w:lsdException w:name="Medium Shading 1 Accent 5"/>
+    <w:lsdException w:name="Medium Shading 2 Accent 5"/>
+    <w:lsdException w:name="Medium List 1 Accent 5"/>
+    <w:lsdException w:name="Medium List 2 Accent 5"/>
+    <w:lsdException w:name="Medium Grid 1 Accent 5"/>
+    <w:lsdException w:name="Medium Grid 2 Accent 5"/>
+    <w:lsdException w:name="Medium Grid 3 Accent 5"/>
+    <w:lsdException w:name="Dark List Accent 5"/>
+    <w:lsdException w:name="Colorful Shading Accent 5"/>
+    <w:lsdException w:name="Colorful List Accent 5"/>
+    <w:lsdException w:name="Colorful Grid Accent 5"/>
+    <w:lsdException w:name="Light Shading Accent 6"/>
+    <w:lsdException w:name="Light List Accent 6"/>
+    <w:lsdException w:name="Light Grid Accent 6"/>
+    <w:lsdException w:name="Medium Shading 1 Accent 6"/>
+    <w:lsdException w:name="Medium Shading 2 Accent 6"/>
+    <w:lsdException w:name="Medium List 1 Accent 6"/>
+    <w:lsdException w:name="Medium List 2 Accent 6"/>
+    <w:lsdException w:name="Medium Grid 1 Accent 6"/>
+    <w:lsdException w:name="Medium Grid 2 Accent 6"/>
+    <w:lsdException w:name="Medium Grid 3 Accent 6"/>
+    <w:lsdException w:name="Dark List Accent 6"/>
+    <w:lsdException w:name="Colorful Shading Accent 6"/>
+    <w:lsdException w:name="Colorful List Accent 6"/>
+    <w:lsdException w:name="Colorful Grid Accent 6"/>
     <w:lsdException w:name="Bibliography" w:semiHidden="1" w:unhideWhenUsed="1"/>
     <w:lsdException w:name="TOC Heading" w:semiHidden="1" w:unhideWhenUsed="1"/>
+    <w:lsdException w:name="Grid Table 4" w:uiPriority="49"/>
+    <w:lsdException w:name="Grid Table 5 Dark" w:uiPriority="50"/>
+    <w:lsdException w:name="Grid Table 6 Colorful" w:uiPriority="51"/>
+    <w:lsdException w:name="Grid Table 7 Colorful" w:uiPriority="52"/>
+    <w:lsdException w:name="Grid Table 1 Light Accent 1" w:uiPriority="46"/>
+    <w:lsdException w:name="Grid Table 2 Accent 1" w:uiPriority="47"/>
+    <w:lsdException w:name="Grid Table 3 Accent 1" w:uiPriority="48"/>
+    <w:lsdException w:name="Grid Table 4 Accent 1" w:uiPriority="49"/>
+    <w:lsdException w:name="Grid Table 5 Dark Accent 1" w:uiPriority="50"/>
+    <w:lsdException w:name="Grid Table 6 Colorful Accent 1" w:uiPriority="51"/>
+    <w:lsdException w:name="Grid Table 7 Colorful Accent 1" w:uiPriority="52"/>
+    <w:lsdException w:name="Grid Table 1 Light Accent 2" w:uiPriority="46"/>
+    <w:lsdException w:name="Grid Table 2 Accent 2" w:uiPriority="47"/>
+    <w:lsdException w:name="Grid Table 3 Accent 2" w:uiPriority="48"/>
+    <w:lsdException w:name="Grid Table 4 Accent 2" w:uiPriority="49"/>
+    <w:lsdException w:name="Grid Table 5 Dark Accent 2" w:uiPriority="50"/>
+    <w:lsdException w:name="Grid Table 6 Colorful Accent 2" w:uiPriority="51"/>
+    <w:lsdException w:name="Grid Table 7 Colorful Accent 2" w:uiPriority="52"/>
+    <w:lsdException w:name="Grid Table 1 Light Accent 3" w:uiPriority="46"/>
+    <w:lsdException w:name="Grid Table 2 Accent 3" w:uiPriority="47"/>
+    <w:lsdException w:name="Grid Table 3 Accent 3" w:uiPriority="48"/>
+    <w:lsdException w:name="Grid Table 4 Accent 3" w:uiPriority="49"/>
+    <w:lsdException w:name="Grid Table 5 Dark Accent 3" w:uiPriority="50"/>
+    <w:lsdException w:name="Grid Table 6 Colorful Accent 3" w:uiPriority="51"/>
+    <w:lsdException w:name="Grid Table 7 Colorful Accent 3" w:uiPriority="52"/>
+    <w:lsdException w:name="Grid Table 1 Light Accent 4" w:uiPriority="46"/>
+    <w:lsdException w:name="Grid Table 2 Accent 4" w:uiPriority="47"/>
+    <w:lsdException w:name="Grid Table 3 Accent 4" w:uiPriority="48"/>
+    <w:lsdException w:name="Grid Table 4 Accent 4" w:uiPriority="49"/>
+    <w:lsdException w:name="Grid Table 5 Dark Accent 4" w:uiPriority="50"/>
+    <w:lsdException w:name="Grid Table 6 Colorful Accent 4" w:uiPriority="51"/>
+    <w:lsdException w:name="Grid Table 7 Colorful Accent 4" w:uiPriority="52"/>
+    <w:lsdException w:name="Grid Table 1 Light Accent 5" w:uiPriority="46"/>
+    <w:lsdException w:name="Grid Table 2 Accent 5" w:uiPriority="47"/>
+    <w:lsdException w:name="Grid Table 3 Accent 5" w:uiPriority="48"/>
+    <w:lsdException w:name="Grid Table 4 Accent 5" w:uiPriority="49"/>
+    <w:lsdException w:name="Grid Table 5 Dark Accent 5" w:uiPriority="50"/>
+    <w:lsdException w:name="Grid Table 6 Colorful Accent 5" w:uiPriority="51"/>
+    <w:lsdException w:name="Grid Table 7 Colorful Accent 5" w:uiPriority="52"/>
+    <w:lsdException w:name="Grid Table 1 Light Accent 6" w:uiPriority="46"/>
+    <w:lsdException w:name="Grid Table 2 Accent 6" w:uiPriority="47"/>
+    <w:lsdException w:name="Grid Table 3 Accent 6" w:uiPriority="48"/>
+    <w:lsdException w:name="Grid Table 4 Accent 6" w:uiPriority="49"/>
+    <w:lsdException w:name="Grid Table 5 Dark Accent 6" w:uiPriority="50"/>
+    <w:lsdException w:name="Grid Table 6 Colorful Accent 6" w:uiPriority="51"/>
+    <w:lsdException w:name="Grid Table 7 Colorful Accent 6" w:uiPriority="52"/>
+    <w:lsdException w:name="List Table 1 Light" w:uiPriority="46"/>
+    <w:lsdException w:name="List Table 2" w:uiPriority="47"/>
+    <w:lsdException w:name="List Table 3" w:uiPriority="48"/>
+    <w:lsdException w:name="List Table 4" w:uiPriority="49"/>
+    <w:lsdException w:name="List Table 5 Dark" w:uiPriority="50"/>
+    <w:lsdException w:name="List Table 6 Colorful" w:uiPriority="51"/>
+    <w:lsdException w:name="List Table 7 Colorful" w:uiPriority="52"/>
+    <w:lsdException w:name="List Table 1 Light Accent 1" w:uiPriority="46"/>
+    <w:lsdException w:name="List Table 2 Accent 1" w:uiPriority="47"/>
+    <w:lsdException w:name="List Table 3 Accent 1" w:uiPriority="48"/>
+    <w:lsdException w:name="List Table 4 Accent 1" w:uiPriority="49"/>
+    <w:lsdException w:name="List Table 5 Dark Accent 1" w:uiPriority="50"/>
+    <w:lsdException w:name="List Table 6 Colorful Accent 1" w:uiPriority="51"/>
+    <w:lsdException w:name="List Table 7 Colorful Accent 1" w:uiPriority="52"/>
+    <w:lsdException w:name="List Table 1 Light Accent 2" w:uiPriority="46"/>
+    <w:lsdException w:name="List Table 2 Accent 2" w:uiPriority="47"/>
+    <w:lsdException w:name="List Table 3 Accent 2" w:uiPriority="48"/>
+    <w:lsdException w:name="List Table 4 Accent 2" w:uiPriority="49"/>
+    <w:lsdException w:name="List Table 5 Dark Accent 2" w:uiPriority="50"/>
+    <w:lsdException w:name="List Table 6 Colorful Accent 2" w:uiPriority="51"/>
+    <w:lsdException w:name="List Table 7 Colorful Accent 2" w:uiPriority="52"/>
+    <w:lsdException w:name="List Table 1 Light Accent 3" w:uiPriority="46"/>
+    <w:lsdException w:name="List Table 2 Accent 3" w:uiPriority="47"/>
+    <w:lsdException w:name="List Table 3 Accent 3" w:uiPriority="48"/>
+    <w:lsdException w:name="List Table 4 Accent 3" w:uiPriority="49"/>
+    <w:lsdException w:name="List Table 5 Dark Accent 3" w:uiPriority="50"/>
+    <w:lsdException w:name="List Table 6 Colorful Accent 3" w:uiPriority="51"/>
+    <w:lsdException w:name="List Table 7 Colorful Accent 3" w:uiPriority="52"/>
+    <w:lsdException w:name="List Table 1 Light Accent 4" w:uiPriority="46"/>
+    <w:lsdException w:name="List Table 2 Accent 4" w:uiPriority="47"/>
+    <w:lsdException w:name="List Table 3 Accent 4" w:uiPriority="48"/>
+    <w:lsdException w:name="List Table 4 Accent 4" w:uiPriority="49"/>
+    <w:lsdException w:name="List Table 5 Dark Accent 4" w:uiPriority="50"/>
+    <w:lsdException w:name="List Table 6 Colorful Accent 4" w:uiPriority="51"/>
+    <w:lsdException w:name="List Table 7 Colorful Accent 4" w:uiPriority="52"/>
+    <w:lsdException w:name="List Table 1 Light Accent 5" w:uiPriority="46"/>
+    <w:lsdException w:name="List Table 2 Accent 5" w:uiPriority="47"/>
+    <w:lsdException w:name="List Table 3 Accent 5" w:uiPriority="48"/>
+    <w:lsdException w:name="List Table 4 Accent 5" w:uiPriority="49"/>
+    <w:lsdException w:name="List Table 5 Dark Accent 5" w:uiPriority="50"/>
+    <w:lsdException w:name="List Table 6 Colorful Accent 5" w:uiPriority="51"/>
+    <w:lsdException w:name="List Table 7 Colorful Accent 5" w:uiPriority="52"/>
+    <w:lsdException w:name="List Table 1 Light Accent 6" w:uiPriority="46"/>
+    <w:lsdException w:name="List Table 2 Accent 6" w:uiPriority="47"/>
+    <w:lsdException w:name="List Table 3 Accent 6" w:uiPriority="48"/>
+    <w:lsdException w:name="List Table 4 Accent 6" w:uiPriority="49"/>
+    <w:lsdException w:name="List Table 5 Dark Accent 6" w:uiPriority="50"/>
+    <w:lsdException w:name="List Table 6 Colorful Accent 6" w:uiPriority="51"/>
+    <w:lsdException w:name="List Table 7 Colorful Accent 6" w:uiPriority="52"/>
+    <w:lsdException w:name="Mention" w:semiHidden="1" w:uiPriority="99" w:unhideWhenUsed="1"/>
+    <w:lsdException w:name="Smart Hyperlink" w:semiHidden="1" w:uiPriority="99" w:unhideWhenUsed="1"/>
+    <w:lsdException w:name="Hashtag" w:semiHidden="1" w:uiPriority="99" w:unhideWhenUsed="1"/>
+    <w:lsdException w:name="Unresolved Mention" w:semiHidden="1" w:uiPriority="99" w:unhideWhenUsed="1"/>
+    <w:lsdException w:name="Smart Link" w:semiHidden="1" w:uiPriority="99" w:unhideWhenUsed="1"/>
   </w:latentStyles>
   <w:style w:type="paragraph" w:default="1" w:styleId="Normal">
     <w:name w:val="Normal"/>
@@ -4373,15 +5267,7 @@
     <w:name w:val="Table Grid"/>
     <w:basedOn w:val="TableNormal"/>
     <w:rsid w:val="005472E2"/>
-    <w:tblPr>
-      <w:tblInd w:w="0" w:type="dxa"/>
-      <w:tblCellMar>
-        <w:top w:w="0" w:type="dxa"/>
-        <w:left w:w="108" w:type="dxa"/>
-        <w:bottom w:w="0" w:type="dxa"/>
-        <w:right w:w="108" w:type="dxa"/>
-      </w:tblCellMar>
-    </w:tblPr>
+    <w:tblPr/>
     <w:tcPr>
       <w:shd w:val="clear" w:color="auto" w:fill="auto"/>
     </w:tcPr>
@@ -4448,12 +5334,11 @@
       <w:jc w:val="center"/>
     </w:pPr>
   </w:style>
-  <w:style w:type="table" w:customStyle="1" w:styleId="GridTableLight">
-    <w:name w:val="Grid Table Light"/>
+  <w:style w:type="table" w:customStyle="1" w:styleId="TableGridLight1">
+    <w:name w:val="Table Grid Light1"/>
     <w:basedOn w:val="TableNormal"/>
     <w:rsid w:val="00141153"/>
     <w:tblPr>
-      <w:tblInd w:w="0" w:type="dxa"/>
       <w:tblBorders>
         <w:top w:val="single" w:sz="4" w:space="0" w:color="BFBFBF" w:themeColor="background1" w:themeShade="BF"/>
         <w:left w:val="single" w:sz="4" w:space="0" w:color="BFBFBF" w:themeColor="background1" w:themeShade="BF"/>
@@ -4462,12 +5347,6 @@
         <w:insideH w:val="single" w:sz="4" w:space="0" w:color="BFBFBF" w:themeColor="background1" w:themeShade="BF"/>
         <w:insideV w:val="single" w:sz="4" w:space="0" w:color="BFBFBF" w:themeColor="background1" w:themeShade="BF"/>
       </w:tblBorders>
-      <w:tblCellMar>
-        <w:top w:w="0" w:type="dxa"/>
-        <w:left w:w="108" w:type="dxa"/>
-        <w:bottom w:w="0" w:type="dxa"/>
-        <w:right w:w="108" w:type="dxa"/>
-      </w:tblCellMar>
     </w:tblPr>
   </w:style>
   <w:style w:type="character" w:customStyle="1" w:styleId="PictureChar">
@@ -4479,908 +5358,22 @@
       <w:szCs w:val="24"/>
     </w:rPr>
   </w:style>
-</w:styles>
-</file>
-
-<file path=word/stylesWithEffects.xml><?xml version="1.0" encoding="utf-8"?>
-<w:styles xmlns:wpc="http://schemas.microsoft.com/office/word/2010/wordprocessingCanvas" xmlns:mo="http://schemas.microsoft.com/office/mac/office/2008/main" xmlns:mc="http://schemas.openxmlformats.org/markup-compatibility/2006" xmlns:mv="urn:schemas-microsoft-com:mac:vml" xmlns:o="urn:schemas-microsoft-com:office:office" xmlns:r="http://schemas.openxmlformats.org/officeDocument/2006/relationships" xmlns:m="http://schemas.openxmlformats.org/officeDocument/2006/math" xmlns:v="urn:schemas-microsoft-com:vml" xmlns:wp14="http://schemas.microsoft.com/office/word/2010/wordprocessingDrawing" xmlns:wp="http://schemas.openxmlformats.org/drawingml/2006/wordprocessingDrawing" xmlns:w10="urn:schemas-microsoft-com:office:word" xmlns:w="http://schemas.openxmlformats.org/wordprocessingml/2006/main" xmlns:w14="http://schemas.microsoft.com/office/word/2010/wordml" xmlns:wpg="http://schemas.microsoft.com/office/word/2010/wordprocessingGroup" xmlns:wpi="http://schemas.microsoft.com/office/word/2010/wordprocessingInk" xmlns:wne="http://schemas.microsoft.com/office/word/2006/wordml" xmlns:wps="http://schemas.microsoft.com/office/word/2010/wordprocessingShape" mc:Ignorable="w14 wp14">
-  <w:docDefaults>
-    <w:rPrDefault>
-      <w:rPr>
-        <w:rFonts w:ascii="Times New Roman" w:eastAsia="Times New Roman" w:hAnsi="Times New Roman" w:cs="Times New Roman"/>
-        <w:lang w:val="en-US" w:eastAsia="en-US" w:bidi="ar-SA"/>
-      </w:rPr>
-    </w:rPrDefault>
-    <w:pPrDefault/>
-  </w:docDefaults>
-  <w:latentStyles w:defLockedState="0" w:defUIPriority="0" w:defSemiHidden="0" w:defUnhideWhenUsed="0" w:defQFormat="0" w:count="276">
-    <w:lsdException w:name="Normal" w:qFormat="1"/>
-    <w:lsdException w:name="heading 1" w:qFormat="1"/>
-    <w:lsdException w:name="heading 2" w:qFormat="1"/>
-    <w:lsdException w:name="heading 3" w:qFormat="1"/>
-    <w:lsdException w:name="index 1" w:semiHidden="1" w:unhideWhenUsed="1"/>
-    <w:lsdException w:name="index 7" w:semiHidden="1" w:unhideWhenUsed="1"/>
-    <w:lsdException w:name="index 8" w:semiHidden="1" w:unhideWhenUsed="1"/>
-    <w:lsdException w:name="index 9" w:semiHidden="1" w:unhideWhenUsed="1"/>
-    <w:lsdException w:name="toc 1" w:semiHidden="1" w:unhideWhenUsed="1"/>
-    <w:lsdException w:name="toc 2" w:semiHidden="1" w:unhideWhenUsed="1"/>
-    <w:lsdException w:name="toc 3" w:semiHidden="1" w:unhideWhenUsed="1"/>
-    <w:lsdException w:name="toc 4" w:semiHidden="1" w:unhideWhenUsed="1"/>
-    <w:lsdException w:name="toc 5" w:semiHidden="1" w:unhideWhenUsed="1"/>
-    <w:lsdException w:name="toc 6" w:semiHidden="1" w:unhideWhenUsed="1"/>
-    <w:lsdException w:name="toc 7" w:semiHidden="1" w:unhideWhenUsed="1"/>
-    <w:lsdException w:name="toc 8" w:semiHidden="1" w:unhideWhenUsed="1"/>
-    <w:lsdException w:name="toc 9" w:semiHidden="1" w:unhideWhenUsed="1"/>
-    <w:lsdException w:name="Normal Indent" w:semiHidden="1" w:unhideWhenUsed="1"/>
-    <w:lsdException w:name="footnote text" w:semiHidden="1" w:unhideWhenUsed="1"/>
-    <w:lsdException w:name="annotation text" w:semiHidden="1" w:unhideWhenUsed="1"/>
-    <w:lsdException w:name="header" w:semiHidden="1" w:unhideWhenUsed="1"/>
-    <w:lsdException w:name="footer" w:semiHidden="1" w:unhideWhenUsed="1"/>
-    <w:lsdException w:name="index heading" w:semiHidden="1" w:unhideWhenUsed="1"/>
-    <w:lsdException w:name="caption" w:semiHidden="1" w:unhideWhenUsed="1" w:qFormat="1"/>
-    <w:lsdException w:name="table of figures" w:semiHidden="1" w:unhideWhenUsed="1"/>
-    <w:lsdException w:name="envelope address" w:semiHidden="1" w:unhideWhenUsed="1"/>
-    <w:lsdException w:name="envelope return" w:semiHidden="1" w:unhideWhenUsed="1"/>
-    <w:lsdException w:name="footnote reference" w:semiHidden="1" w:unhideWhenUsed="1"/>
-    <w:lsdException w:name="annotation reference" w:semiHidden="1" w:unhideWhenUsed="1"/>
-    <w:lsdException w:name="line number" w:semiHidden="1" w:unhideWhenUsed="1"/>
-    <w:lsdException w:name="page number" w:semiHidden="1" w:unhideWhenUsed="1"/>
-    <w:lsdException w:name="endnote reference" w:semiHidden="1" w:unhideWhenUsed="1"/>
-    <w:lsdException w:name="endnote text" w:semiHidden="1" w:unhideWhenUsed="1"/>
-    <w:lsdException w:name="table of authorities" w:semiHidden="1" w:unhideWhenUsed="1"/>
-    <w:lsdException w:name="macro" w:semiHidden="1" w:unhideWhenUsed="1"/>
-    <w:lsdException w:name="toa heading" w:semiHidden="1" w:unhideWhenUsed="1"/>
-    <w:lsdException w:name="List" w:semiHidden="1" w:unhideWhenUsed="1"/>
-    <w:lsdException w:name="List Bullet" w:semiHidden="1" w:unhideWhenUsed="1"/>
-    <w:lsdException w:name="List Number" w:semiHidden="1" w:unhideWhenUsed="1"/>
-    <w:lsdException w:name="List 2" w:semiHidden="1" w:unhideWhenUsed="1"/>
-    <w:lsdException w:name="List 3" w:semiHidden="1" w:unhideWhenUsed="1"/>
-    <w:lsdException w:name="List 4" w:semiHidden="1" w:unhideWhenUsed="1"/>
-    <w:lsdException w:name="List 5" w:semiHidden="1" w:unhideWhenUsed="1"/>
-    <w:lsdException w:name="List Bullet 2" w:semiHidden="1" w:unhideWhenUsed="1"/>
-    <w:lsdException w:name="List Bullet 3" w:semiHidden="1" w:unhideWhenUsed="1"/>
-    <w:lsdException w:name="List Bullet 4" w:semiHidden="1" w:unhideWhenUsed="1"/>
-    <w:lsdException w:name="List Bullet 5" w:semiHidden="1" w:unhideWhenUsed="1"/>
-    <w:lsdException w:name="List Number 3" w:semiHidden="1" w:unhideWhenUsed="1"/>
-    <w:lsdException w:name="List Number 4" w:semiHidden="1" w:unhideWhenUsed="1"/>
-    <w:lsdException w:name="Closing" w:semiHidden="1" w:unhideWhenUsed="1"/>
-    <w:lsdException w:name="Signature" w:semiHidden="1" w:unhideWhenUsed="1"/>
-    <w:lsdException w:name="Default Paragraph Font" w:semiHidden="1" w:unhideWhenUsed="1"/>
-    <w:lsdException w:name="Body Text" w:semiHidden="1" w:unhideWhenUsed="1"/>
-    <w:lsdException w:name="Body Text Indent" w:semiHidden="1" w:unhideWhenUsed="1"/>
-    <w:lsdException w:name="List Continue" w:semiHidden="1" w:unhideWhenUsed="1"/>
-    <w:lsdException w:name="List Continue 2" w:semiHidden="1" w:unhideWhenUsed="1"/>
-    <w:lsdException w:name="List Continue 3" w:semiHidden="1" w:unhideWhenUsed="1"/>
-    <w:lsdException w:name="List Continue 4" w:semiHidden="1" w:unhideWhenUsed="1"/>
-    <w:lsdException w:name="List Continue 5" w:semiHidden="1" w:unhideWhenUsed="1"/>
-    <w:lsdException w:name="Message Header" w:semiHidden="1" w:unhideWhenUsed="1"/>
-    <w:lsdException w:name="Salutation" w:semiHidden="1" w:unhideWhenUsed="1"/>
-    <w:lsdException w:name="Date" w:semiHidden="1" w:unhideWhenUsed="1"/>
-    <w:lsdException w:name="Body Text First Indent" w:semiHidden="1" w:unhideWhenUsed="1"/>
-    <w:lsdException w:name="Body Text First Indent 2" w:semiHidden="1" w:unhideWhenUsed="1"/>
-    <w:lsdException w:name="Note Heading" w:semiHidden="1" w:unhideWhenUsed="1"/>
-    <w:lsdException w:name="Body Text 2" w:semiHidden="1" w:unhideWhenUsed="1"/>
-    <w:lsdException w:name="Body Text 3" w:semiHidden="1" w:unhideWhenUsed="1"/>
-    <w:lsdException w:name="Body Text Indent 2" w:semiHidden="1" w:unhideWhenUsed="1"/>
-    <w:lsdException w:name="Document Map" w:semiHidden="1" w:unhideWhenUsed="1"/>
-    <w:lsdException w:name="Plain Text" w:semiHidden="1" w:unhideWhenUsed="1"/>
-    <w:lsdException w:name="E-mail Signature" w:semiHidden="1" w:unhideWhenUsed="1"/>
-    <w:lsdException w:name="HTML Top of Form" w:semiHidden="1" w:unhideWhenUsed="1"/>
-    <w:lsdException w:name="HTML Bottom of Form" w:semiHidden="1" w:unhideWhenUsed="1"/>
-    <w:lsdException w:name="Normal (Web)" w:semiHidden="1" w:unhideWhenUsed="1"/>
-    <w:lsdException w:name="HTML Acronym" w:semiHidden="1" w:unhideWhenUsed="1"/>
-    <w:lsdException w:name="HTML Address" w:semiHidden="1" w:unhideWhenUsed="1"/>
-    <w:lsdException w:name="HTML Cite" w:semiHidden="1" w:unhideWhenUsed="1"/>
-    <w:lsdException w:name="HTML Code" w:semiHidden="1" w:unhideWhenUsed="1"/>
-    <w:lsdException w:name="HTML Definition" w:semiHidden="1" w:unhideWhenUsed="1"/>
-    <w:lsdException w:name="HTML Keyboard" w:semiHidden="1" w:unhideWhenUsed="1"/>
-    <w:lsdException w:name="HTML Preformatted" w:semiHidden="1" w:unhideWhenUsed="1"/>
-    <w:lsdException w:name="HTML Sample" w:semiHidden="1" w:unhideWhenUsed="1"/>
-    <w:lsdException w:name="HTML Typewriter" w:semiHidden="1" w:unhideWhenUsed="1"/>
-    <w:lsdException w:name="HTML Variable" w:semiHidden="1" w:unhideWhenUsed="1"/>
-    <w:lsdException w:name="Normal Table" w:semiHidden="1" w:unhideWhenUsed="1"/>
-    <w:lsdException w:name="annotation subject" w:semiHidden="1" w:unhideWhenUsed="1"/>
-    <w:lsdException w:name="No List" w:semiHidden="1" w:unhideWhenUsed="1"/>
-    <w:lsdException w:name="Outline List 1" w:semiHidden="1" w:unhideWhenUsed="1"/>
-    <w:lsdException w:name="Outline List 2" w:semiHidden="1" w:unhideWhenUsed="1"/>
-    <w:lsdException w:name="Outline List 3" w:semiHidden="1" w:unhideWhenUsed="1"/>
-    <w:lsdException w:name="Table Simple 1" w:semiHidden="1" w:unhideWhenUsed="1"/>
-    <w:lsdException w:name="Table Simple 2" w:semiHidden="1" w:unhideWhenUsed="1"/>
-    <w:lsdException w:name="Table Simple 3" w:semiHidden="1" w:unhideWhenUsed="1"/>
-    <w:lsdException w:name="Table Classic 1" w:semiHidden="1" w:unhideWhenUsed="1"/>
-    <w:lsdException w:name="Table Classic 2" w:semiHidden="1" w:unhideWhenUsed="1"/>
-    <w:lsdException w:name="Table Classic 3" w:semiHidden="1" w:unhideWhenUsed="1"/>
-    <w:lsdException w:name="Table Classic 4" w:semiHidden="1" w:unhideWhenUsed="1"/>
-    <w:lsdException w:name="Table Colorful 1" w:semiHidden="1" w:unhideWhenUsed="1"/>
-    <w:lsdException w:name="Table Colorful 2" w:semiHidden="1" w:unhideWhenUsed="1"/>
-    <w:lsdException w:name="Table Colorful 3" w:semiHidden="1" w:unhideWhenUsed="1"/>
-    <w:lsdException w:name="Table Columns 1" w:semiHidden="1" w:unhideWhenUsed="1"/>
-    <w:lsdException w:name="Table Columns 2" w:semiHidden="1" w:unhideWhenUsed="1"/>
-    <w:lsdException w:name="Table Columns 3" w:semiHidden="1" w:unhideWhenUsed="1"/>
-    <w:lsdException w:name="Table Columns 4" w:semiHidden="1" w:unhideWhenUsed="1"/>
-    <w:lsdException w:name="Table Columns 5" w:semiHidden="1" w:unhideWhenUsed="1"/>
-    <w:lsdException w:name="Table Grid 1" w:semiHidden="1" w:unhideWhenUsed="1"/>
-    <w:lsdException w:name="Table Grid 2" w:semiHidden="1" w:unhideWhenUsed="1"/>
-    <w:lsdException w:name="Table Grid 3" w:semiHidden="1" w:unhideWhenUsed="1"/>
-    <w:lsdException w:name="Table Grid 4" w:semiHidden="1" w:unhideWhenUsed="1"/>
-    <w:lsdException w:name="Table Grid 5" w:semiHidden="1" w:unhideWhenUsed="1"/>
-    <w:lsdException w:name="Table Grid 6" w:semiHidden="1" w:unhideWhenUsed="1"/>
-    <w:lsdException w:name="Table Grid 7" w:semiHidden="1" w:unhideWhenUsed="1"/>
-    <w:lsdException w:name="Table Grid 8" w:semiHidden="1" w:unhideWhenUsed="1"/>
-    <w:lsdException w:name="Table List 1" w:semiHidden="1" w:unhideWhenUsed="1"/>
-    <w:lsdException w:name="Table List 2" w:semiHidden="1" w:unhideWhenUsed="1"/>
-    <w:lsdException w:name="Table List 3" w:semiHidden="1" w:unhideWhenUsed="1"/>
-    <w:lsdException w:name="Table List 4" w:semiHidden="1" w:unhideWhenUsed="1"/>
-    <w:lsdException w:name="Table List 5" w:semiHidden="1" w:unhideWhenUsed="1"/>
-    <w:lsdException w:name="Table List 6" w:semiHidden="1" w:unhideWhenUsed="1"/>
-    <w:lsdException w:name="Table List 7" w:semiHidden="1" w:unhideWhenUsed="1"/>
-    <w:lsdException w:name="Table List 8" w:semiHidden="1" w:unhideWhenUsed="1"/>
-    <w:lsdException w:name="Table 3D effects 1" w:semiHidden="1" w:unhideWhenUsed="1"/>
-    <w:lsdException w:name="Table 3D effects 2" w:semiHidden="1" w:unhideWhenUsed="1"/>
-    <w:lsdException w:name="Table 3D effects 3" w:semiHidden="1" w:unhideWhenUsed="1"/>
-    <w:lsdException w:name="Table Contemporary" w:semiHidden="1" w:unhideWhenUsed="1"/>
-    <w:lsdException w:name="Table Elegant" w:semiHidden="1" w:unhideWhenUsed="1"/>
-    <w:lsdException w:name="Table Professional" w:semiHidden="1" w:unhideWhenUsed="1"/>
-    <w:lsdException w:name="Table Subtle 1" w:semiHidden="1" w:unhideWhenUsed="1"/>
-    <w:lsdException w:name="Table Subtle 2" w:semiHidden="1" w:unhideWhenUsed="1"/>
-    <w:lsdException w:name="Table Web 1" w:semiHidden="1" w:unhideWhenUsed="1"/>
-    <w:lsdException w:name="Table Web 2" w:semiHidden="1" w:unhideWhenUsed="1"/>
-    <w:lsdException w:name="Table Web 3" w:semiHidden="1" w:unhideWhenUsed="1"/>
-    <w:lsdException w:name="Balloon Text" w:semiHidden="1" w:unhideWhenUsed="1"/>
-    <w:lsdException w:name="Table Theme" w:semiHidden="1" w:unhideWhenUsed="1"/>
-    <w:lsdException w:name="Placeholder Text" w:semiHidden="1"/>
-    <w:lsdException w:name="Revision" w:semiHidden="1"/>
-    <w:lsdException w:name="Bibliography" w:semiHidden="1" w:unhideWhenUsed="1"/>
-    <w:lsdException w:name="TOC Heading" w:semiHidden="1" w:unhideWhenUsed="1"/>
-  </w:latentStyles>
-  <w:style w:type="paragraph" w:default="1" w:styleId="Normal">
-    <w:name w:val="Normal"/>
+  <w:style w:type="paragraph" w:styleId="ListParagraph">
+    <w:name w:val="List Paragraph"/>
+    <w:basedOn w:val="Normal"/>
+    <w:uiPriority w:val="34"/>
     <w:qFormat/>
-    <w:rsid w:val="0023500F"/>
-    <w:rPr>
-      <w:szCs w:val="24"/>
-    </w:rPr>
-  </w:style>
-  <w:style w:type="paragraph" w:styleId="Heading1">
-    <w:name w:val="heading 1"/>
-    <w:basedOn w:val="Normal"/>
-    <w:next w:val="Normal"/>
-    <w:qFormat/>
-    <w:rsid w:val="005472E2"/>
+    <w:rsid w:val="0045388E"/>
     <w:pPr>
-      <w:keepNext/>
-      <w:numPr>
-        <w:numId w:val="24"/>
-      </w:numPr>
-      <w:tabs>
-        <w:tab w:val="left" w:pos="284"/>
-      </w:tabs>
-      <w:spacing w:before="240" w:after="80" w:line="200" w:lineRule="exact"/>
-      <w:outlineLvl w:val="0"/>
+      <w:spacing w:after="160" w:line="259" w:lineRule="auto"/>
+      <w:ind w:left="720"/>
+      <w:contextualSpacing/>
     </w:pPr>
     <w:rPr>
-      <w:rFonts w:ascii="Helvetica" w:hAnsi="Helvetica"/>
-      <w:b/>
-      <w:smallCaps/>
-      <w:spacing w:val="13"/>
-      <w:kern w:val="32"/>
-      <w:sz w:val="18"/>
-    </w:rPr>
-  </w:style>
-  <w:style w:type="paragraph" w:styleId="Heading2">
-    <w:name w:val="heading 2"/>
-    <w:basedOn w:val="Normal"/>
-    <w:next w:val="Normal"/>
-    <w:qFormat/>
-    <w:rsid w:val="005472E2"/>
-    <w:pPr>
-      <w:keepNext/>
-      <w:numPr>
-        <w:ilvl w:val="1"/>
-        <w:numId w:val="24"/>
-      </w:numPr>
-      <w:spacing w:before="180" w:after="60" w:line="200" w:lineRule="exact"/>
-      <w:outlineLvl w:val="1"/>
-    </w:pPr>
-    <w:rPr>
-      <w:rFonts w:ascii="Helvetica" w:hAnsi="Helvetica"/>
-      <w:b/>
-      <w:sz w:val="18"/>
-    </w:rPr>
-  </w:style>
-  <w:style w:type="paragraph" w:styleId="Heading3">
-    <w:name w:val="heading 3"/>
-    <w:basedOn w:val="Normal"/>
-    <w:next w:val="Normal"/>
-    <w:qFormat/>
-    <w:rsid w:val="005472E2"/>
-    <w:pPr>
-      <w:keepNext/>
-      <w:numPr>
-        <w:ilvl w:val="2"/>
-        <w:numId w:val="24"/>
-      </w:numPr>
-      <w:spacing w:before="140" w:after="60" w:line="200" w:lineRule="exact"/>
-      <w:outlineLvl w:val="2"/>
-    </w:pPr>
-    <w:rPr>
-      <w:rFonts w:ascii="Helvetica" w:hAnsi="Helvetica"/>
-      <w:sz w:val="18"/>
-    </w:rPr>
-  </w:style>
-  <w:style w:type="paragraph" w:styleId="Heading4">
-    <w:name w:val="heading 4"/>
-    <w:basedOn w:val="Normal"/>
-    <w:next w:val="Normal"/>
-    <w:autoRedefine/>
-    <w:rsid w:val="005472E2"/>
-    <w:pPr>
-      <w:keepNext/>
-      <w:numPr>
-        <w:ilvl w:val="3"/>
-        <w:numId w:val="30"/>
-      </w:numPr>
-      <w:spacing w:before="240" w:after="60" w:line="200" w:lineRule="exact"/>
-      <w:outlineLvl w:val="3"/>
-    </w:pPr>
-    <w:rPr>
-      <w:rFonts w:ascii="Helvetica" w:hAnsi="Helvetica"/>
-      <w:b/>
-      <w:sz w:val="18"/>
-    </w:rPr>
-  </w:style>
-  <w:style w:type="paragraph" w:styleId="Heading5">
-    <w:name w:val="heading 5"/>
-    <w:basedOn w:val="Normal"/>
-    <w:next w:val="Normal"/>
-    <w:autoRedefine/>
-    <w:rsid w:val="005472E2"/>
-    <w:pPr>
-      <w:numPr>
-        <w:ilvl w:val="4"/>
-        <w:numId w:val="30"/>
-      </w:numPr>
-      <w:spacing w:before="240" w:after="60" w:line="200" w:lineRule="exact"/>
-      <w:outlineLvl w:val="4"/>
-    </w:pPr>
-    <w:rPr>
-      <w:rFonts w:ascii="Helvetica" w:hAnsi="Helvetica"/>
-      <w:b/>
-      <w:i/>
-      <w:sz w:val="18"/>
-    </w:rPr>
-  </w:style>
-  <w:style w:type="paragraph" w:styleId="Heading6">
-    <w:name w:val="heading 6"/>
-    <w:basedOn w:val="Normal"/>
-    <w:next w:val="Normal"/>
-    <w:autoRedefine/>
-    <w:rsid w:val="005472E2"/>
-    <w:pPr>
-      <w:numPr>
-        <w:ilvl w:val="5"/>
-        <w:numId w:val="30"/>
-      </w:numPr>
-      <w:spacing w:before="240" w:after="60" w:line="200" w:lineRule="exact"/>
-      <w:outlineLvl w:val="5"/>
-    </w:pPr>
-    <w:rPr>
-      <w:rFonts w:ascii="Helvetica" w:hAnsi="Helvetica"/>
-      <w:b/>
-      <w:sz w:val="18"/>
-    </w:rPr>
-  </w:style>
-  <w:style w:type="paragraph" w:styleId="Heading7">
-    <w:name w:val="heading 7"/>
-    <w:basedOn w:val="Normal"/>
-    <w:next w:val="Normal"/>
-    <w:autoRedefine/>
-    <w:rsid w:val="005472E2"/>
-    <w:pPr>
-      <w:numPr>
-        <w:ilvl w:val="6"/>
-        <w:numId w:val="30"/>
-      </w:numPr>
-      <w:spacing w:before="240" w:after="60" w:line="200" w:lineRule="exact"/>
-      <w:outlineLvl w:val="6"/>
-    </w:pPr>
-    <w:rPr>
-      <w:rFonts w:ascii="Helvetica" w:hAnsi="Helvetica"/>
-      <w:sz w:val="18"/>
-    </w:rPr>
-  </w:style>
-  <w:style w:type="paragraph" w:styleId="Heading8">
-    <w:name w:val="heading 8"/>
-    <w:basedOn w:val="Normal"/>
-    <w:next w:val="Normal"/>
-    <w:autoRedefine/>
-    <w:rsid w:val="005472E2"/>
-    <w:pPr>
-      <w:numPr>
-        <w:ilvl w:val="7"/>
-        <w:numId w:val="30"/>
-      </w:numPr>
-      <w:spacing w:before="240" w:after="60" w:line="200" w:lineRule="exact"/>
-      <w:outlineLvl w:val="7"/>
-    </w:pPr>
-    <w:rPr>
-      <w:rFonts w:ascii="Helvetica" w:hAnsi="Helvetica"/>
-      <w:i/>
-      <w:sz w:val="18"/>
-    </w:rPr>
-  </w:style>
-  <w:style w:type="paragraph" w:styleId="Heading9">
-    <w:name w:val="heading 9"/>
-    <w:basedOn w:val="Normal"/>
-    <w:next w:val="Normal"/>
-    <w:autoRedefine/>
-    <w:rsid w:val="005472E2"/>
-    <w:pPr>
-      <w:numPr>
-        <w:ilvl w:val="8"/>
-        <w:numId w:val="30"/>
-      </w:numPr>
-      <w:spacing w:before="240" w:after="60" w:line="200" w:lineRule="exact"/>
-      <w:outlineLvl w:val="8"/>
-    </w:pPr>
-    <w:rPr>
-      <w:rFonts w:ascii="Helvetica" w:hAnsi="Helvetica"/>
-      <w:sz w:val="18"/>
-    </w:rPr>
-  </w:style>
-  <w:style w:type="character" w:default="1" w:styleId="DefaultParagraphFont">
-    <w:name w:val="Default Paragraph Font"/>
-    <w:uiPriority w:val="1"/>
-    <w:semiHidden/>
-    <w:unhideWhenUsed/>
-  </w:style>
-  <w:style w:type="table" w:default="1" w:styleId="TableNormal">
-    <w:name w:val="Normal Table"/>
-    <w:uiPriority w:val="99"/>
-    <w:semiHidden/>
-    <w:unhideWhenUsed/>
-    <w:tblPr>
-      <w:tblInd w:w="0" w:type="dxa"/>
-      <w:tblCellMar>
-        <w:top w:w="0" w:type="dxa"/>
-        <w:left w:w="108" w:type="dxa"/>
-        <w:bottom w:w="0" w:type="dxa"/>
-        <w:right w:w="108" w:type="dxa"/>
-      </w:tblCellMar>
-    </w:tblPr>
-  </w:style>
-  <w:style w:type="numbering" w:default="1" w:styleId="NoList">
-    <w:name w:val="No List"/>
-    <w:uiPriority w:val="99"/>
-    <w:semiHidden/>
-    <w:unhideWhenUsed/>
-  </w:style>
-  <w:style w:type="paragraph" w:customStyle="1" w:styleId="Abstract">
-    <w:name w:val="Abstract"/>
-    <w:next w:val="Normal"/>
-    <w:autoRedefine/>
-    <w:rsid w:val="00FA3DF7"/>
-    <w:pPr>
-      <w:widowControl w:val="0"/>
-      <w:suppressAutoHyphens/>
-      <w:spacing w:after="80" w:line="195" w:lineRule="exact"/>
-      <w:ind w:left="476" w:right="284"/>
-      <w:jc w:val="both"/>
-    </w:pPr>
-    <w:rPr>
-      <w:rFonts w:ascii="Helvetica" w:hAnsi="Helvetica"/>
-      <w:noProof/>
-      <w:kern w:val="16"/>
-      <w:sz w:val="18"/>
-      <w:szCs w:val="24"/>
+      <w:rFonts w:asciiTheme="minorHAnsi" w:eastAsiaTheme="minorHAnsi" w:hAnsiTheme="minorHAnsi" w:cstheme="minorBidi"/>
+      <w:sz w:val="22"/>
+      <w:szCs w:val="22"/>
       <w:lang w:val="en-GB"/>
-    </w:rPr>
-  </w:style>
-  <w:style w:type="paragraph" w:customStyle="1" w:styleId="ReferenceTitle">
-    <w:name w:val="Reference Title"/>
-    <w:basedOn w:val="Heading1"/>
-    <w:autoRedefine/>
-    <w:rsid w:val="005472E2"/>
-    <w:pPr>
-      <w:numPr>
-        <w:numId w:val="0"/>
-      </w:numPr>
-    </w:pPr>
-  </w:style>
-  <w:style w:type="paragraph" w:customStyle="1" w:styleId="AcknowledgementTitle">
-    <w:name w:val="Acknowledgement Title"/>
-    <w:basedOn w:val="ReferenceTitle"/>
-    <w:autoRedefine/>
-    <w:rsid w:val="005472E2"/>
-  </w:style>
-  <w:style w:type="paragraph" w:customStyle="1" w:styleId="Body">
-    <w:name w:val="Body"/>
-    <w:basedOn w:val="Normal"/>
-    <w:qFormat/>
-    <w:rsid w:val="00FA3DF7"/>
-    <w:pPr>
-      <w:autoSpaceDE w:val="0"/>
-      <w:autoSpaceDN w:val="0"/>
-      <w:adjustRightInd w:val="0"/>
-      <w:ind w:firstLine="244"/>
-      <w:jc w:val="both"/>
-    </w:pPr>
-    <w:rPr>
-      <w:rFonts w:ascii="Times" w:hAnsi="Times"/>
-      <w:szCs w:val="20"/>
-      <w:lang w:val="en-GB"/>
-    </w:rPr>
-  </w:style>
-  <w:style w:type="paragraph" w:customStyle="1" w:styleId="BodyNoIndent">
-    <w:name w:val="Body (No Indent)"/>
-    <w:basedOn w:val="Body"/>
-    <w:next w:val="Body"/>
-    <w:qFormat/>
-    <w:rsid w:val="005472E2"/>
-    <w:pPr>
-      <w:ind w:firstLine="0"/>
-    </w:pPr>
-  </w:style>
-  <w:style w:type="paragraph" w:customStyle="1" w:styleId="Acknowledgements">
-    <w:name w:val="Acknowledgements"/>
-    <w:basedOn w:val="BodyNoIndent"/>
-    <w:next w:val="ReferenceTitle"/>
-    <w:autoRedefine/>
-    <w:rsid w:val="005472E2"/>
-  </w:style>
-  <w:style w:type="paragraph" w:customStyle="1" w:styleId="Affiliation">
-    <w:name w:val="Affiliation"/>
-    <w:basedOn w:val="Normal"/>
-    <w:autoRedefine/>
-    <w:rsid w:val="005472E2"/>
-    <w:pPr>
-      <w:framePr w:w="5040" w:vSpace="200" w:wrap="auto" w:hAnchor="text" w:yAlign="bottom"/>
-      <w:widowControl w:val="0"/>
-      <w:spacing w:line="180" w:lineRule="exact"/>
-    </w:pPr>
-    <w:rPr>
-      <w:i/>
-      <w:kern w:val="16"/>
-      <w:sz w:val="14"/>
-    </w:rPr>
-  </w:style>
-  <w:style w:type="paragraph" w:customStyle="1" w:styleId="AuthorAffiliation">
-    <w:name w:val="Author Affiliation"/>
-    <w:basedOn w:val="Normal"/>
-    <w:autoRedefine/>
-    <w:rsid w:val="005472E2"/>
-    <w:pPr>
-      <w:framePr w:w="5040" w:wrap="around" w:hAnchor="text" w:yAlign="bottom"/>
-      <w:widowControl w:val="0"/>
-      <w:numPr>
-        <w:numId w:val="20"/>
-      </w:numPr>
-      <w:spacing w:before="20" w:line="195" w:lineRule="exact"/>
-    </w:pPr>
-    <w:rPr>
-      <w:i/>
-      <w:kern w:val="16"/>
-      <w:sz w:val="16"/>
-      <w:szCs w:val="20"/>
-    </w:rPr>
-  </w:style>
-  <w:style w:type="paragraph" w:customStyle="1" w:styleId="AuthorInformation">
-    <w:name w:val="Author Information"/>
-    <w:basedOn w:val="Normal"/>
-    <w:next w:val="Normal"/>
-    <w:autoRedefine/>
-    <w:rsid w:val="005472E2"/>
-    <w:pPr>
-      <w:widowControl w:val="0"/>
-      <w:suppressAutoHyphens/>
-      <w:spacing w:after="140" w:line="280" w:lineRule="exact"/>
-      <w:jc w:val="center"/>
-    </w:pPr>
-    <w:rPr>
-      <w:rFonts w:ascii="Helvetica" w:hAnsi="Helvetica"/>
-    </w:rPr>
-  </w:style>
-  <w:style w:type="paragraph" w:styleId="Caption">
-    <w:name w:val="caption"/>
-    <w:basedOn w:val="Normal"/>
-    <w:next w:val="Normal"/>
-    <w:qFormat/>
-    <w:rsid w:val="005472E2"/>
-    <w:pPr>
-      <w:spacing w:before="120" w:after="120"/>
-    </w:pPr>
-    <w:rPr>
-      <w:b/>
-    </w:rPr>
-  </w:style>
-  <w:style w:type="paragraph" w:customStyle="1" w:styleId="CCCLINE">
-    <w:name w:val="CCC LINE"/>
-    <w:basedOn w:val="Normal"/>
-    <w:autoRedefine/>
-    <w:rsid w:val="005472E2"/>
-    <w:pPr>
-      <w:framePr w:vSpace="240" w:wrap="notBeside" w:vAnchor="page" w:hAnchor="margin" w:xAlign="center" w:y="15121"/>
-      <w:widowControl w:val="0"/>
-      <w:spacing w:line="160" w:lineRule="exact"/>
-      <w:jc w:val="center"/>
-    </w:pPr>
-    <w:rPr>
-      <w:rFonts w:ascii="Helvetica" w:hAnsi="Helvetica"/>
-      <w:spacing w:val="6"/>
-      <w:kern w:val="16"/>
-      <w:sz w:val="12"/>
-    </w:rPr>
-  </w:style>
-  <w:style w:type="paragraph" w:customStyle="1" w:styleId="DiamondRule">
-    <w:name w:val="Diamond Rule"/>
-    <w:basedOn w:val="Normal"/>
-    <w:autoRedefine/>
-    <w:rsid w:val="005472E2"/>
-    <w:pPr>
-      <w:autoSpaceDE w:val="0"/>
-      <w:autoSpaceDN w:val="0"/>
-      <w:adjustRightInd w:val="0"/>
-      <w:spacing w:line="288" w:lineRule="auto"/>
-      <w:textAlignment w:val="center"/>
-    </w:pPr>
-    <w:rPr>
-      <w:rFonts w:cs="Times"/>
-      <w:color w:val="000000"/>
-    </w:rPr>
-  </w:style>
-  <w:style w:type="paragraph" w:styleId="DocumentMap">
-    <w:name w:val="Document Map"/>
-    <w:basedOn w:val="Normal"/>
-    <w:autoRedefine/>
-    <w:rsid w:val="005472E2"/>
-    <w:pPr>
-      <w:shd w:val="clear" w:color="auto" w:fill="000080"/>
-    </w:pPr>
-    <w:rPr>
-      <w:rFonts w:ascii="Helvetica" w:eastAsia="MS Gothic" w:hAnsi="Helvetica"/>
-      <w:sz w:val="18"/>
-    </w:rPr>
-  </w:style>
-  <w:style w:type="paragraph" w:customStyle="1" w:styleId="FigureCaption">
-    <w:name w:val="Figure Caption"/>
-    <w:basedOn w:val="Normal"/>
-    <w:qFormat/>
-    <w:rsid w:val="00FA3DF7"/>
-    <w:pPr>
-      <w:spacing w:before="30" w:after="180" w:line="190" w:lineRule="exact"/>
-    </w:pPr>
-    <w:rPr>
-      <w:rFonts w:ascii="Helvetica" w:hAnsi="Helvetica"/>
-      <w:sz w:val="18"/>
-    </w:rPr>
-  </w:style>
-  <w:style w:type="character" w:styleId="FollowedHyperlink">
-    <w:name w:val="FollowedHyperlink"/>
-    <w:rsid w:val="005472E2"/>
-    <w:rPr>
-      <w:color w:val="800080"/>
-      <w:u w:val="single"/>
-    </w:rPr>
-  </w:style>
-  <w:style w:type="paragraph" w:styleId="Footer">
-    <w:name w:val="footer"/>
-    <w:basedOn w:val="Normal"/>
-    <w:autoRedefine/>
-    <w:semiHidden/>
-    <w:rsid w:val="005472E2"/>
-    <w:pPr>
-      <w:tabs>
-        <w:tab w:val="center" w:pos="4320"/>
-        <w:tab w:val="right" w:pos="8640"/>
-      </w:tabs>
-    </w:pPr>
-  </w:style>
-  <w:style w:type="paragraph" w:customStyle="1" w:styleId="Footnote">
-    <w:name w:val="Footnote"/>
-    <w:basedOn w:val="Normal"/>
-    <w:autoRedefine/>
-    <w:rsid w:val="005472E2"/>
-    <w:pPr>
-      <w:framePr w:w="5040" w:vSpace="200" w:wrap="auto" w:hAnchor="text" w:yAlign="bottom"/>
-      <w:widowControl w:val="0"/>
-      <w:spacing w:line="180" w:lineRule="exact"/>
-    </w:pPr>
-    <w:rPr>
-      <w:i/>
-      <w:kern w:val="16"/>
-      <w:sz w:val="16"/>
-    </w:rPr>
-  </w:style>
-  <w:style w:type="paragraph" w:styleId="FootnoteText">
-    <w:name w:val="footnote text"/>
-    <w:basedOn w:val="Normal"/>
-    <w:autoRedefine/>
-    <w:semiHidden/>
-    <w:rsid w:val="005472E2"/>
-  </w:style>
-  <w:style w:type="paragraph" w:customStyle="1" w:styleId="FOOTNOTE0">
-    <w:name w:val="FOOTNOTE"/>
-    <w:basedOn w:val="FootnoteText"/>
-    <w:autoRedefine/>
-    <w:rsid w:val="005472E2"/>
-    <w:pPr>
-      <w:framePr w:w="5040" w:vSpace="200" w:wrap="notBeside" w:hAnchor="text" w:xAlign="center" w:yAlign="bottom"/>
-      <w:widowControl w:val="0"/>
-      <w:spacing w:before="5"/>
-      <w:jc w:val="both"/>
-    </w:pPr>
-    <w:rPr>
-      <w:kern w:val="16"/>
-      <w:sz w:val="16"/>
-      <w:szCs w:val="20"/>
-    </w:rPr>
-  </w:style>
-  <w:style w:type="character" w:styleId="FootnoteReference">
-    <w:name w:val="footnote reference"/>
-    <w:semiHidden/>
-    <w:rsid w:val="005472E2"/>
-    <w:rPr>
-      <w:vertAlign w:val="superscript"/>
-    </w:rPr>
-  </w:style>
-  <w:style w:type="character" w:customStyle="1" w:styleId="Footnotereferenceto">
-    <w:name w:val="Footnote (reference to)"/>
-    <w:rsid w:val="005472E2"/>
-    <w:rPr>
-      <w:color w:val="008000"/>
-      <w:position w:val="-2"/>
-      <w:sz w:val="16"/>
-      <w:vertAlign w:val="superscript"/>
-    </w:rPr>
-  </w:style>
-  <w:style w:type="paragraph" w:styleId="Header">
-    <w:name w:val="header"/>
-    <w:basedOn w:val="Normal"/>
-    <w:rsid w:val="005472E2"/>
-    <w:pPr>
-      <w:widowControl w:val="0"/>
-      <w:tabs>
-        <w:tab w:val="right" w:pos="10200"/>
-      </w:tabs>
-      <w:spacing w:line="220" w:lineRule="exact"/>
-    </w:pPr>
-    <w:rPr>
-      <w:rFonts w:ascii="Helvetica" w:hAnsi="Helvetica"/>
-      <w:caps/>
-      <w:kern w:val="16"/>
-      <w:sz w:val="14"/>
-    </w:rPr>
-  </w:style>
-  <w:style w:type="character" w:styleId="Hyperlink">
-    <w:name w:val="Hyperlink"/>
-    <w:rsid w:val="005472E2"/>
-    <w:rPr>
-      <w:color w:val="0000FF"/>
-      <w:u w:val="single"/>
-    </w:rPr>
-  </w:style>
-  <w:style w:type="paragraph" w:customStyle="1" w:styleId="Keywords">
-    <w:name w:val="Keywords"/>
-    <w:basedOn w:val="Abstract"/>
-    <w:next w:val="Heading1"/>
-    <w:autoRedefine/>
-    <w:rsid w:val="005472E2"/>
-  </w:style>
-  <w:style w:type="paragraph" w:customStyle="1" w:styleId="LISTTYPE1Bullet">
-    <w:name w:val="LIST TYPE 1 (Bullet)"/>
-    <w:basedOn w:val="Normal"/>
-    <w:autoRedefine/>
-    <w:rsid w:val="005472E2"/>
-    <w:pPr>
-      <w:widowControl w:val="0"/>
-      <w:numPr>
-        <w:numId w:val="31"/>
-      </w:numPr>
-      <w:spacing w:line="230" w:lineRule="exact"/>
-      <w:jc w:val="both"/>
-    </w:pPr>
-    <w:rPr>
-      <w:kern w:val="16"/>
-      <w:sz w:val="19"/>
-      <w:szCs w:val="20"/>
-    </w:rPr>
-  </w:style>
-  <w:style w:type="paragraph" w:customStyle="1" w:styleId="LISTTYPE1aBullet">
-    <w:name w:val="LIST TYPE 1a (Bullet)"/>
-    <w:basedOn w:val="LISTTYPE1Bullet"/>
-    <w:next w:val="LISTTYPE1Bullet"/>
-    <w:autoRedefine/>
-    <w:rsid w:val="005472E2"/>
-    <w:pPr>
-      <w:numPr>
-        <w:numId w:val="0"/>
-      </w:numPr>
-      <w:spacing w:before="80"/>
-    </w:pPr>
-  </w:style>
-  <w:style w:type="paragraph" w:customStyle="1" w:styleId="MemeberType">
-    <w:name w:val="Memeber Type"/>
-    <w:basedOn w:val="AuthorInformation"/>
-    <w:autoRedefine/>
-    <w:rsid w:val="005472E2"/>
-    <w:rPr>
-      <w:i/>
-    </w:rPr>
-  </w:style>
-  <w:style w:type="paragraph" w:customStyle="1" w:styleId="mybullets">
-    <w:name w:val="my bullets"/>
-    <w:basedOn w:val="AuthorAffiliation"/>
-    <w:autoRedefine/>
-    <w:rsid w:val="005472E2"/>
-    <w:pPr>
-      <w:framePr w:wrap="around"/>
-      <w:numPr>
-        <w:numId w:val="32"/>
-      </w:numPr>
-    </w:pPr>
-  </w:style>
-  <w:style w:type="paragraph" w:customStyle="1" w:styleId="NormalParagraphStyle">
-    <w:name w:val="NormalParagraphStyle"/>
-    <w:basedOn w:val="Normal"/>
-    <w:autoRedefine/>
-    <w:rsid w:val="005472E2"/>
-    <w:pPr>
-      <w:autoSpaceDE w:val="0"/>
-      <w:autoSpaceDN w:val="0"/>
-      <w:adjustRightInd w:val="0"/>
-      <w:spacing w:line="288" w:lineRule="auto"/>
-      <w:textAlignment w:val="center"/>
-    </w:pPr>
-    <w:rPr>
-      <w:rFonts w:cs="Times"/>
-      <w:color w:val="000000"/>
-    </w:rPr>
-  </w:style>
-  <w:style w:type="paragraph" w:customStyle="1" w:styleId="Reference">
-    <w:name w:val="Reference"/>
-    <w:basedOn w:val="Body"/>
-    <w:qFormat/>
-    <w:rsid w:val="00157836"/>
-    <w:pPr>
-      <w:numPr>
-        <w:numId w:val="33"/>
-      </w:numPr>
-    </w:pPr>
-    <w:rPr>
-      <w:sz w:val="18"/>
-      <w:lang w:val="en-US"/>
-    </w:rPr>
-  </w:style>
-  <w:style w:type="paragraph" w:customStyle="1" w:styleId="Table">
-    <w:name w:val="Table"/>
-    <w:basedOn w:val="Normal"/>
-    <w:autoRedefine/>
-    <w:rsid w:val="005472E2"/>
-    <w:pPr>
-      <w:jc w:val="center"/>
-    </w:pPr>
-    <w:rPr>
-      <w:sz w:val="16"/>
-    </w:rPr>
-  </w:style>
-  <w:style w:type="paragraph" w:customStyle="1" w:styleId="TableCaption">
-    <w:name w:val="Table Caption"/>
-    <w:basedOn w:val="FigureCaption"/>
-    <w:autoRedefine/>
-    <w:rsid w:val="005472E2"/>
-    <w:pPr>
-      <w:spacing w:before="0"/>
-      <w:jc w:val="center"/>
-    </w:pPr>
-  </w:style>
-  <w:style w:type="table" w:styleId="TableGrid">
-    <w:name w:val="Table Grid"/>
-    <w:basedOn w:val="TableNormal"/>
-    <w:rsid w:val="005472E2"/>
-    <w:tblPr>
-      <w:tblInd w:w="0" w:type="dxa"/>
-      <w:tblCellMar>
-        <w:top w:w="0" w:type="dxa"/>
-        <w:left w:w="108" w:type="dxa"/>
-        <w:bottom w:w="0" w:type="dxa"/>
-        <w:right w:w="108" w:type="dxa"/>
-      </w:tblCellMar>
-    </w:tblPr>
-    <w:tcPr>
-      <w:shd w:val="clear" w:color="auto" w:fill="auto"/>
-    </w:tcPr>
-  </w:style>
-  <w:style w:type="paragraph" w:customStyle="1" w:styleId="Title1">
-    <w:name w:val="Title1"/>
-    <w:basedOn w:val="Normal"/>
-    <w:autoRedefine/>
-    <w:rsid w:val="005472E2"/>
-    <w:pPr>
-      <w:widowControl w:val="0"/>
-      <w:suppressAutoHyphens/>
-      <w:spacing w:after="200" w:line="560" w:lineRule="exact"/>
-      <w:jc w:val="center"/>
-    </w:pPr>
-    <w:rPr>
-      <w:rFonts w:ascii="Helvetica" w:hAnsi="Helvetica"/>
-      <w:spacing w:val="-3"/>
-      <w:sz w:val="36"/>
-    </w:rPr>
-  </w:style>
-  <w:style w:type="paragraph" w:customStyle="1" w:styleId="Heading1Introduction">
-    <w:name w:val="Heading 1 Introduction"/>
-    <w:basedOn w:val="Heading1"/>
-    <w:qFormat/>
-    <w:rsid w:val="005472E2"/>
-    <w:pPr>
-      <w:numPr>
-        <w:numId w:val="0"/>
-      </w:numPr>
-      <w:spacing w:before="380"/>
-    </w:pPr>
-  </w:style>
-  <w:style w:type="paragraph" w:styleId="BalloonText">
-    <w:name w:val="Balloon Text"/>
-    <w:basedOn w:val="Normal"/>
-    <w:link w:val="BalloonTextChar"/>
-    <w:rsid w:val="007401B6"/>
-    <w:rPr>
-      <w:rFonts w:ascii="Lucida Grande" w:hAnsi="Lucida Grande"/>
-      <w:sz w:val="18"/>
-      <w:szCs w:val="18"/>
-    </w:rPr>
-  </w:style>
-  <w:style w:type="character" w:customStyle="1" w:styleId="BalloonTextChar">
-    <w:name w:val="Balloon Text Char"/>
-    <w:basedOn w:val="DefaultParagraphFont"/>
-    <w:link w:val="BalloonText"/>
-    <w:rsid w:val="007401B6"/>
-    <w:rPr>
-      <w:rFonts w:ascii="Lucida Grande" w:hAnsi="Lucida Grande"/>
-      <w:sz w:val="18"/>
-      <w:szCs w:val="18"/>
-    </w:rPr>
-  </w:style>
-  <w:style w:type="paragraph" w:customStyle="1" w:styleId="Picture">
-    <w:name w:val="Picture"/>
-    <w:basedOn w:val="Normal"/>
-    <w:link w:val="PictureChar"/>
-    <w:qFormat/>
-    <w:rsid w:val="00CF2F15"/>
-    <w:pPr>
-      <w:spacing w:before="240" w:after="120"/>
-      <w:jc w:val="center"/>
-    </w:pPr>
-  </w:style>
-  <w:style w:type="table" w:customStyle="1" w:styleId="GridTableLight">
-    <w:name w:val="Grid Table Light"/>
-    <w:basedOn w:val="TableNormal"/>
-    <w:rsid w:val="00141153"/>
-    <w:tblPr>
-      <w:tblInd w:w="0" w:type="dxa"/>
-      <w:tblBorders>
-        <w:top w:val="single" w:sz="4" w:space="0" w:color="BFBFBF" w:themeColor="background1" w:themeShade="BF"/>
-        <w:left w:val="single" w:sz="4" w:space="0" w:color="BFBFBF" w:themeColor="background1" w:themeShade="BF"/>
-        <w:bottom w:val="single" w:sz="4" w:space="0" w:color="BFBFBF" w:themeColor="background1" w:themeShade="BF"/>
-        <w:right w:val="single" w:sz="4" w:space="0" w:color="BFBFBF" w:themeColor="background1" w:themeShade="BF"/>
-        <w:insideH w:val="single" w:sz="4" w:space="0" w:color="BFBFBF" w:themeColor="background1" w:themeShade="BF"/>
-        <w:insideV w:val="single" w:sz="4" w:space="0" w:color="BFBFBF" w:themeColor="background1" w:themeShade="BF"/>
-      </w:tblBorders>
-      <w:tblCellMar>
-        <w:top w:w="0" w:type="dxa"/>
-        <w:left w:w="108" w:type="dxa"/>
-        <w:bottom w:w="0" w:type="dxa"/>
-        <w:right w:w="108" w:type="dxa"/>
-      </w:tblCellMar>
-    </w:tblPr>
-  </w:style>
-  <w:style w:type="character" w:customStyle="1" w:styleId="PictureChar">
-    <w:name w:val="Picture Char"/>
-    <w:basedOn w:val="DefaultParagraphFont"/>
-    <w:link w:val="Picture"/>
-    <w:rsid w:val="00CF2F15"/>
-    <w:rPr>
-      <w:szCs w:val="24"/>
     </w:rPr>
   </w:style>
 </w:styles>

</xml_diff>